<commit_message>
upload updated "problem 2" document with code fixes
</commit_message>
<xml_diff>
--- a/resources/theoreticalwork/tw2-problem2/TheoreticalExercise02-Problem2.docx
+++ b/resources/theoreticalwork/tw2-problem2/TheoreticalExercise02-Problem2.docx
@@ -159,12 +159,12 @@
           <wp:inline distB="114300" distT="114300" distL="114300" distR="114300">
             <wp:extent cx="5731200" cy="1155700"/>
             <wp:effectExtent b="0" l="0" r="0" t="0"/>
-            <wp:docPr id="10" name="image5.png"/>
+            <wp:docPr id="10" name="image7.png"/>
             <a:graphic>
               <a:graphicData uri="http://schemas.openxmlformats.org/drawingml/2006/picture">
                 <pic:pic>
                   <pic:nvPicPr>
-                    <pic:cNvPr id="0" name="image5.png"/>
+                    <pic:cNvPr id="0" name="image7.png"/>
                     <pic:cNvPicPr preferRelativeResize="0"/>
                   </pic:nvPicPr>
                   <pic:blipFill>
@@ -208,12 +208,12 @@
           <wp:inline distB="114300" distT="114300" distL="114300" distR="114300">
             <wp:extent cx="2550404" cy="1707662"/>
             <wp:effectExtent b="0" l="0" r="0" t="0"/>
-            <wp:docPr id="7" name="image1.png"/>
+            <wp:docPr id="7" name="image10.png"/>
             <a:graphic>
               <a:graphicData uri="http://schemas.openxmlformats.org/drawingml/2006/picture">
                 <pic:pic>
                   <pic:nvPicPr>
-                    <pic:cNvPr id="0" name="image1.png"/>
+                    <pic:cNvPr id="0" name="image10.png"/>
                     <pic:cNvPicPr preferRelativeResize="0"/>
                   </pic:nvPicPr>
                   <pic:blipFill>
@@ -15975,12 +15975,12 @@
             <wp:extent cx="2631731" cy="1759033"/>
             <wp:effectExtent b="0" l="0" r="0" t="0"/>
             <wp:wrapSquare wrapText="bothSides" distB="114300" distT="114300" distL="114300" distR="114300"/>
-            <wp:docPr id="8" name="image3.png"/>
+            <wp:docPr id="8" name="image9.png"/>
             <a:graphic>
               <a:graphicData uri="http://schemas.openxmlformats.org/drawingml/2006/picture">
                 <pic:pic>
                   <pic:nvPicPr>
-                    <pic:cNvPr id="0" name="image3.png"/>
+                    <pic:cNvPr id="0" name="image9.png"/>
                     <pic:cNvPicPr preferRelativeResize="0"/>
                   </pic:nvPicPr>
                   <pic:blipFill>
@@ -16134,12 +16134,12 @@
             <wp:extent cx="3309938" cy="1874898"/>
             <wp:effectExtent b="0" l="0" r="0" t="0"/>
             <wp:wrapSquare wrapText="bothSides" distB="114300" distT="114300" distL="114300" distR="114300"/>
-            <wp:docPr id="4" name="image6.png"/>
+            <wp:docPr id="4" name="image5.png"/>
             <a:graphic>
               <a:graphicData uri="http://schemas.openxmlformats.org/drawingml/2006/picture">
                 <pic:pic>
                   <pic:nvPicPr>
-                    <pic:cNvPr id="0" name="image6.png"/>
+                    <pic:cNvPr id="0" name="image5.png"/>
                     <pic:cNvPicPr preferRelativeResize="0"/>
                   </pic:nvPicPr>
                   <pic:blipFill>
@@ -16282,12 +16282,12 @@
           <wp:inline distB="114300" distT="114300" distL="114300" distR="114300">
             <wp:extent cx="5731200" cy="1727200"/>
             <wp:effectExtent b="0" l="0" r="0" t="0"/>
-            <wp:docPr id="9" name="image8.png"/>
+            <wp:docPr id="9" name="image4.png"/>
             <a:graphic>
               <a:graphicData uri="http://schemas.openxmlformats.org/drawingml/2006/picture">
                 <pic:pic>
                   <pic:nvPicPr>
-                    <pic:cNvPr id="0" name="image8.png"/>
+                    <pic:cNvPr id="0" name="image4.png"/>
                     <pic:cNvPicPr preferRelativeResize="0"/>
                   </pic:nvPicPr>
                   <pic:blipFill>
@@ -16405,12 +16405,12 @@
             <wp:extent cx="2357438" cy="1933545"/>
             <wp:effectExtent b="0" l="0" r="0" t="0"/>
             <wp:wrapSquare wrapText="bothSides" distB="114300" distT="114300" distL="114300" distR="114300"/>
-            <wp:docPr id="1" name="image4.png"/>
+            <wp:docPr id="1" name="image2.png"/>
             <a:graphic>
               <a:graphicData uri="http://schemas.openxmlformats.org/drawingml/2006/picture">
                 <pic:pic>
                   <pic:nvPicPr>
-                    <pic:cNvPr id="0" name="image4.png"/>
+                    <pic:cNvPr id="0" name="image2.png"/>
                     <pic:cNvPicPr preferRelativeResize="0"/>
                   </pic:nvPicPr>
                   <pic:blipFill>
@@ -20229,12 +20229,12 @@
             <wp:extent cx="2005013" cy="2016670"/>
             <wp:effectExtent b="0" l="0" r="0" t="0"/>
             <wp:wrapSquare wrapText="bothSides" distB="114300" distT="114300" distL="114300" distR="114300"/>
-            <wp:docPr id="6" name="image9.png"/>
+            <wp:docPr id="6" name="image1.png"/>
             <a:graphic>
               <a:graphicData uri="http://schemas.openxmlformats.org/drawingml/2006/picture">
                 <pic:pic>
                   <pic:nvPicPr>
-                    <pic:cNvPr id="0" name="image9.png"/>
+                    <pic:cNvPr id="0" name="image1.png"/>
                     <pic:cNvPicPr preferRelativeResize="0"/>
                   </pic:nvPicPr>
                   <pic:blipFill>
@@ -20481,12 +20481,12 @@
           <wp:inline distB="114300" distT="114300" distL="114300" distR="114300">
             <wp:extent cx="5731200" cy="533400"/>
             <wp:effectExtent b="0" l="0" r="0" t="0"/>
-            <wp:docPr id="5" name="image2.png"/>
+            <wp:docPr id="5" name="image8.png"/>
             <a:graphic>
               <a:graphicData uri="http://schemas.openxmlformats.org/drawingml/2006/picture">
                 <pic:pic>
                   <pic:nvPicPr>
-                    <pic:cNvPr id="0" name="image2.png"/>
+                    <pic:cNvPr id="0" name="image8.png"/>
                     <pic:cNvPicPr preferRelativeResize="0"/>
                   </pic:nvPicPr>
                   <pic:blipFill>
@@ -20570,12 +20570,12 @@
           <wp:inline distB="114300" distT="114300" distL="114300" distR="114300">
             <wp:extent cx="3014663" cy="1834394"/>
             <wp:effectExtent b="0" l="0" r="0" t="0"/>
-            <wp:docPr id="2" name="image10.png"/>
+            <wp:docPr id="2" name="image6.png"/>
             <a:graphic>
               <a:graphicData uri="http://schemas.openxmlformats.org/drawingml/2006/picture">
                 <pic:pic>
                   <pic:nvPicPr>
-                    <pic:cNvPr id="0" name="image10.png"/>
+                    <pic:cNvPr id="0" name="image6.png"/>
                     <pic:cNvPicPr preferRelativeResize="0"/>
                   </pic:nvPicPr>
                   <pic:blipFill>
@@ -20669,12 +20669,12 @@
           <wp:inline distB="114300" distT="114300" distL="114300" distR="114300">
             <wp:extent cx="6010275" cy="1124468"/>
             <wp:effectExtent b="0" l="0" r="0" t="0"/>
-            <wp:docPr id="3" name="image7.png"/>
+            <wp:docPr id="3" name="image3.png"/>
             <a:graphic>
               <a:graphicData uri="http://schemas.openxmlformats.org/drawingml/2006/picture">
                 <pic:pic>
                   <pic:nvPicPr>
-                    <pic:cNvPr id="0" name="image7.png"/>
+                    <pic:cNvPr id="0" name="image3.png"/>
                     <pic:cNvPicPr preferRelativeResize="0"/>
                   </pic:nvPicPr>
                   <pic:blipFill>
@@ -20698,6 +20698,3976 @@
           </wp:inline>
         </w:drawing>
       </w:r>
+      <w:r>
+        <w:rPr>
+          <w:rtl w:val="0"/>
+        </w:rPr>
+      </w:r>
+    </w:p>
+    <w:p>
+      <w:pPr>
+        <w:rPr/>
+      </w:pPr>
+      <w:r>
+        <w:rPr>
+          <w:rtl w:val="0"/>
+        </w:rPr>
+      </w:r>
+    </w:p>
+    <w:p>
+      <w:pPr>
+        <w:rPr>
+          <w:b w:val="1"/>
+        </w:rPr>
+      </w:pPr>
+      <w:r>
+        <w:rPr>
+          <w:b w:val="1"/>
+          <w:rtl w:val="0"/>
+        </w:rPr>
+        <w:t xml:space="preserve">10. Functional Changes to the first code</w:t>
+      </w:r>
+    </w:p>
+    <w:p>
+      <w:pPr>
+        <w:rPr/>
+      </w:pPr>
+      <w:r>
+        <w:rPr>
+          <w:rtl w:val="0"/>
+        </w:rPr>
+        <w:t xml:space="preserve">We added some changes to the first code, just to make it work as expected: </w:t>
+      </w:r>
+    </w:p>
+    <w:p>
+      <w:pPr>
+        <w:shd w:fill="1e1f22" w:val="clear"/>
+        <w:rPr>
+          <w:rFonts w:ascii="Courier New" w:cs="Courier New" w:eastAsia="Courier New" w:hAnsi="Courier New"/>
+          <w:color w:val="a9b7c6"/>
+        </w:rPr>
+      </w:pPr>
+      <w:r>
+        <w:rPr>
+          <w:rFonts w:ascii="Courier New" w:cs="Courier New" w:eastAsia="Courier New" w:hAnsi="Courier New"/>
+          <w:color w:val="cc7832"/>
+          <w:rtl w:val="0"/>
+        </w:rPr>
+        <w:t xml:space="preserve">public class </w:t>
+      </w:r>
+      <w:r>
+        <w:rPr>
+          <w:rFonts w:ascii="Courier New" w:cs="Courier New" w:eastAsia="Courier New" w:hAnsi="Courier New"/>
+          <w:color w:val="a9b7c6"/>
+          <w:rtl w:val="0"/>
+        </w:rPr>
+        <w:t xml:space="preserve">Principal {</w:t>
+      </w:r>
+    </w:p>
+    <w:p>
+      <w:pPr>
+        <w:shd w:fill="1e1f22" w:val="clear"/>
+        <w:rPr>
+          <w:rFonts w:ascii="Courier New" w:cs="Courier New" w:eastAsia="Courier New" w:hAnsi="Courier New"/>
+          <w:color w:val="cc7832"/>
+        </w:rPr>
+      </w:pPr>
+      <w:r>
+        <w:rPr>
+          <w:rFonts w:ascii="Courier New" w:cs="Courier New" w:eastAsia="Courier New" w:hAnsi="Courier New"/>
+          <w:color w:val="a9b7c6"/>
+          <w:rtl w:val="0"/>
+        </w:rPr>
+        <w:t xml:space="preserve">   </w:t>
+      </w:r>
+      <w:r>
+        <w:rPr>
+          <w:rFonts w:ascii="Courier New" w:cs="Courier New" w:eastAsia="Courier New" w:hAnsi="Courier New"/>
+          <w:color w:val="cc7832"/>
+          <w:rtl w:val="0"/>
+        </w:rPr>
+        <w:t xml:space="preserve">private static </w:t>
+      </w:r>
+      <w:r>
+        <w:rPr>
+          <w:rFonts w:ascii="Courier New" w:cs="Courier New" w:eastAsia="Courier New" w:hAnsi="Courier New"/>
+          <w:color w:val="a9b7c6"/>
+          <w:rtl w:val="0"/>
+        </w:rPr>
+        <w:t xml:space="preserve">Scanner </w:t>
+      </w:r>
+      <w:r>
+        <w:rPr>
+          <w:rFonts w:ascii="Courier New" w:cs="Courier New" w:eastAsia="Courier New" w:hAnsi="Courier New"/>
+          <w:i w:val="1"/>
+          <w:color w:val="9876aa"/>
+          <w:rtl w:val="0"/>
+        </w:rPr>
+        <w:t xml:space="preserve">sc </w:t>
+      </w:r>
+      <w:r>
+        <w:rPr>
+          <w:rFonts w:ascii="Courier New" w:cs="Courier New" w:eastAsia="Courier New" w:hAnsi="Courier New"/>
+          <w:color w:val="a9b7c6"/>
+          <w:rtl w:val="0"/>
+        </w:rPr>
+        <w:t xml:space="preserve">= </w:t>
+      </w:r>
+      <w:r>
+        <w:rPr>
+          <w:rFonts w:ascii="Courier New" w:cs="Courier New" w:eastAsia="Courier New" w:hAnsi="Courier New"/>
+          <w:color w:val="cc7832"/>
+          <w:rtl w:val="0"/>
+        </w:rPr>
+        <w:t xml:space="preserve">new </w:t>
+      </w:r>
+      <w:r>
+        <w:rPr>
+          <w:rFonts w:ascii="Courier New" w:cs="Courier New" w:eastAsia="Courier New" w:hAnsi="Courier New"/>
+          <w:color w:val="a9b7c6"/>
+          <w:rtl w:val="0"/>
+        </w:rPr>
+        <w:t xml:space="preserve">Scanner(System.</w:t>
+      </w:r>
+      <w:r>
+        <w:rPr>
+          <w:rFonts w:ascii="Courier New" w:cs="Courier New" w:eastAsia="Courier New" w:hAnsi="Courier New"/>
+          <w:i w:val="1"/>
+          <w:color w:val="9876aa"/>
+          <w:rtl w:val="0"/>
+        </w:rPr>
+        <w:t xml:space="preserve">in</w:t>
+      </w:r>
+      <w:r>
+        <w:rPr>
+          <w:rFonts w:ascii="Courier New" w:cs="Courier New" w:eastAsia="Courier New" w:hAnsi="Courier New"/>
+          <w:color w:val="a9b7c6"/>
+          <w:rtl w:val="0"/>
+        </w:rPr>
+        <w:t xml:space="preserve">)</w:t>
+      </w:r>
+      <w:r>
+        <w:rPr>
+          <w:rFonts w:ascii="Courier New" w:cs="Courier New" w:eastAsia="Courier New" w:hAnsi="Courier New"/>
+          <w:color w:val="cc7832"/>
+          <w:rtl w:val="0"/>
+        </w:rPr>
+        <w:t xml:space="preserve">;</w:t>
+      </w:r>
+    </w:p>
+    <w:p>
+      <w:pPr>
+        <w:shd w:fill="1e1f22" w:val="clear"/>
+        <w:rPr>
+          <w:rFonts w:ascii="Courier New" w:cs="Courier New" w:eastAsia="Courier New" w:hAnsi="Courier New"/>
+          <w:color w:val="a9b7c6"/>
+        </w:rPr>
+      </w:pPr>
+      <w:r>
+        <w:rPr>
+          <w:rFonts w:ascii="Courier New" w:cs="Courier New" w:eastAsia="Courier New" w:hAnsi="Courier New"/>
+          <w:color w:val="cc7832"/>
+          <w:rtl w:val="0"/>
+        </w:rPr>
+        <w:t xml:space="preserve">   public static void </w:t>
+      </w:r>
+      <w:r>
+        <w:rPr>
+          <w:rFonts w:ascii="Courier New" w:cs="Courier New" w:eastAsia="Courier New" w:hAnsi="Courier New"/>
+          <w:color w:val="ffc66d"/>
+          <w:rtl w:val="0"/>
+        </w:rPr>
+        <w:t xml:space="preserve">main</w:t>
+      </w:r>
+      <w:r>
+        <w:rPr>
+          <w:rFonts w:ascii="Courier New" w:cs="Courier New" w:eastAsia="Courier New" w:hAnsi="Courier New"/>
+          <w:color w:val="a9b7c6"/>
+          <w:rtl w:val="0"/>
+        </w:rPr>
+        <w:t xml:space="preserve">(String[] args) </w:t>
+      </w:r>
+      <w:r>
+        <w:rPr>
+          <w:rFonts w:ascii="Courier New" w:cs="Courier New" w:eastAsia="Courier New" w:hAnsi="Courier New"/>
+          <w:color w:val="cc7832"/>
+          <w:rtl w:val="0"/>
+        </w:rPr>
+        <w:t xml:space="preserve">throws </w:t>
+      </w:r>
+      <w:r>
+        <w:rPr>
+          <w:rFonts w:ascii="Courier New" w:cs="Courier New" w:eastAsia="Courier New" w:hAnsi="Courier New"/>
+          <w:color w:val="a9b7c6"/>
+          <w:rtl w:val="0"/>
+        </w:rPr>
+        <w:t xml:space="preserve">IOException {</w:t>
+      </w:r>
+    </w:p>
+    <w:p>
+      <w:pPr>
+        <w:shd w:fill="1e1f22" w:val="clear"/>
+        <w:rPr>
+          <w:rFonts w:ascii="Courier New" w:cs="Courier New" w:eastAsia="Courier New" w:hAnsi="Courier New"/>
+          <w:color w:val="a9b7c6"/>
+        </w:rPr>
+      </w:pPr>
+      <w:r>
+        <w:rPr>
+          <w:rtl w:val="0"/>
+        </w:rPr>
+      </w:r>
+    </w:p>
+    <w:p>
+      <w:pPr>
+        <w:shd w:fill="1e1f22" w:val="clear"/>
+        <w:rPr>
+          <w:rFonts w:ascii="Courier New" w:cs="Courier New" w:eastAsia="Courier New" w:hAnsi="Courier New"/>
+          <w:color w:val="a9b7c6"/>
+        </w:rPr>
+      </w:pPr>
+      <w:r>
+        <w:rPr>
+          <w:rFonts w:ascii="Courier New" w:cs="Courier New" w:eastAsia="Courier New" w:hAnsi="Courier New"/>
+          <w:color w:val="a9b7c6"/>
+          <w:rtl w:val="0"/>
+        </w:rPr>
+        <w:t xml:space="preserve">       </w:t>
+      </w:r>
+      <w:r>
+        <w:rPr>
+          <w:rFonts w:ascii="Courier New" w:cs="Courier New" w:eastAsia="Courier New" w:hAnsi="Courier New"/>
+          <w:color w:val="cc7832"/>
+          <w:rtl w:val="0"/>
+        </w:rPr>
+        <w:t xml:space="preserve">try </w:t>
+      </w:r>
+      <w:r>
+        <w:rPr>
+          <w:rFonts w:ascii="Courier New" w:cs="Courier New" w:eastAsia="Courier New" w:hAnsi="Courier New"/>
+          <w:color w:val="a9b7c6"/>
+          <w:rtl w:val="0"/>
+        </w:rPr>
+        <w:t xml:space="preserve">{</w:t>
+      </w:r>
+    </w:p>
+    <w:p>
+      <w:pPr>
+        <w:shd w:fill="1e1f22" w:val="clear"/>
+        <w:rPr>
+          <w:rFonts w:ascii="Courier New" w:cs="Courier New" w:eastAsia="Courier New" w:hAnsi="Courier New"/>
+          <w:color w:val="cc7832"/>
+        </w:rPr>
+      </w:pPr>
+      <w:r>
+        <w:rPr>
+          <w:rFonts w:ascii="Courier New" w:cs="Courier New" w:eastAsia="Courier New" w:hAnsi="Courier New"/>
+          <w:color w:val="a9b7c6"/>
+          <w:rtl w:val="0"/>
+        </w:rPr>
+        <w:t xml:space="preserve">           </w:t>
+      </w:r>
+      <w:r>
+        <w:rPr>
+          <w:rFonts w:ascii="Courier New" w:cs="Courier New" w:eastAsia="Courier New" w:hAnsi="Courier New"/>
+          <w:color w:val="cc7832"/>
+          <w:rtl w:val="0"/>
+        </w:rPr>
+        <w:t xml:space="preserve">int </w:t>
+      </w:r>
+      <w:r>
+        <w:rPr>
+          <w:rFonts w:ascii="Courier New" w:cs="Courier New" w:eastAsia="Courier New" w:hAnsi="Courier New"/>
+          <w:color w:val="a9b7c6"/>
+          <w:rtl w:val="0"/>
+        </w:rPr>
+        <w:t xml:space="preserve">[] sides = </w:t>
+      </w:r>
+      <w:r>
+        <w:rPr>
+          <w:rFonts w:ascii="Courier New" w:cs="Courier New" w:eastAsia="Courier New" w:hAnsi="Courier New"/>
+          <w:i w:val="1"/>
+          <w:color w:val="a9b7c6"/>
+          <w:rtl w:val="0"/>
+        </w:rPr>
+        <w:t xml:space="preserve">input_sides</w:t>
+      </w:r>
+      <w:r>
+        <w:rPr>
+          <w:rFonts w:ascii="Courier New" w:cs="Courier New" w:eastAsia="Courier New" w:hAnsi="Courier New"/>
+          <w:color w:val="a9b7c6"/>
+          <w:rtl w:val="0"/>
+        </w:rPr>
+        <w:t xml:space="preserve">()</w:t>
+      </w:r>
+      <w:r>
+        <w:rPr>
+          <w:rFonts w:ascii="Courier New" w:cs="Courier New" w:eastAsia="Courier New" w:hAnsi="Courier New"/>
+          <w:color w:val="cc7832"/>
+          <w:rtl w:val="0"/>
+        </w:rPr>
+        <w:t xml:space="preserve">;</w:t>
+      </w:r>
+    </w:p>
+    <w:p>
+      <w:pPr>
+        <w:shd w:fill="1e1f22" w:val="clear"/>
+        <w:rPr>
+          <w:rFonts w:ascii="Courier New" w:cs="Courier New" w:eastAsia="Courier New" w:hAnsi="Courier New"/>
+          <w:color w:val="cc7832"/>
+        </w:rPr>
+      </w:pPr>
+      <w:r>
+        <w:rPr>
+          <w:rFonts w:ascii="Courier New" w:cs="Courier New" w:eastAsia="Courier New" w:hAnsi="Courier New"/>
+          <w:color w:val="cc7832"/>
+          <w:rtl w:val="0"/>
+        </w:rPr>
+        <w:t xml:space="preserve">           </w:t>
+      </w:r>
+      <w:r>
+        <w:rPr>
+          <w:rFonts w:ascii="Courier New" w:cs="Courier New" w:eastAsia="Courier New" w:hAnsi="Courier New"/>
+          <w:color w:val="a9b7c6"/>
+          <w:rtl w:val="0"/>
+        </w:rPr>
+        <w:t xml:space="preserve">System.</w:t>
+      </w:r>
+      <w:r>
+        <w:rPr>
+          <w:rFonts w:ascii="Courier New" w:cs="Courier New" w:eastAsia="Courier New" w:hAnsi="Courier New"/>
+          <w:i w:val="1"/>
+          <w:color w:val="9876aa"/>
+          <w:rtl w:val="0"/>
+        </w:rPr>
+        <w:t xml:space="preserve">out</w:t>
+      </w:r>
+      <w:r>
+        <w:rPr>
+          <w:rFonts w:ascii="Courier New" w:cs="Courier New" w:eastAsia="Courier New" w:hAnsi="Courier New"/>
+          <w:color w:val="a9b7c6"/>
+          <w:rtl w:val="0"/>
+        </w:rPr>
+        <w:t xml:space="preserve">.println(</w:t>
+      </w:r>
+      <w:r>
+        <w:rPr>
+          <w:rFonts w:ascii="Courier New" w:cs="Courier New" w:eastAsia="Courier New" w:hAnsi="Courier New"/>
+          <w:color w:val="6a8759"/>
+          <w:rtl w:val="0"/>
+        </w:rPr>
+        <w:t xml:space="preserve">"Array sides: "</w:t>
+      </w:r>
+      <w:r>
+        <w:rPr>
+          <w:rFonts w:ascii="Courier New" w:cs="Courier New" w:eastAsia="Courier New" w:hAnsi="Courier New"/>
+          <w:color w:val="a9b7c6"/>
+          <w:rtl w:val="0"/>
+        </w:rPr>
+        <w:t xml:space="preserve">)</w:t>
+      </w:r>
+      <w:r>
+        <w:rPr>
+          <w:rFonts w:ascii="Courier New" w:cs="Courier New" w:eastAsia="Courier New" w:hAnsi="Courier New"/>
+          <w:color w:val="cc7832"/>
+          <w:rtl w:val="0"/>
+        </w:rPr>
+        <w:t xml:space="preserve">;</w:t>
+      </w:r>
+    </w:p>
+    <w:p>
+      <w:pPr>
+        <w:shd w:fill="1e1f22" w:val="clear"/>
+        <w:rPr>
+          <w:rFonts w:ascii="Courier New" w:cs="Courier New" w:eastAsia="Courier New" w:hAnsi="Courier New"/>
+          <w:color w:val="a9b7c6"/>
+        </w:rPr>
+      </w:pPr>
+      <w:r>
+        <w:rPr>
+          <w:rFonts w:ascii="Courier New" w:cs="Courier New" w:eastAsia="Courier New" w:hAnsi="Courier New"/>
+          <w:color w:val="cc7832"/>
+          <w:rtl w:val="0"/>
+        </w:rPr>
+        <w:t xml:space="preserve">           for </w:t>
+      </w:r>
+      <w:r>
+        <w:rPr>
+          <w:rFonts w:ascii="Courier New" w:cs="Courier New" w:eastAsia="Courier New" w:hAnsi="Courier New"/>
+          <w:color w:val="a9b7c6"/>
+          <w:rtl w:val="0"/>
+        </w:rPr>
+        <w:t xml:space="preserve">(</w:t>
+      </w:r>
+      <w:r>
+        <w:rPr>
+          <w:rFonts w:ascii="Courier New" w:cs="Courier New" w:eastAsia="Courier New" w:hAnsi="Courier New"/>
+          <w:color w:val="cc7832"/>
+          <w:rtl w:val="0"/>
+        </w:rPr>
+        <w:t xml:space="preserve">int </w:t>
+      </w:r>
+      <w:r>
+        <w:rPr>
+          <w:rFonts w:ascii="Courier New" w:cs="Courier New" w:eastAsia="Courier New" w:hAnsi="Courier New"/>
+          <w:color w:val="a9b7c6"/>
+          <w:rtl w:val="0"/>
+        </w:rPr>
+        <w:t xml:space="preserve">i=</w:t>
+      </w:r>
+      <w:r>
+        <w:rPr>
+          <w:rFonts w:ascii="Courier New" w:cs="Courier New" w:eastAsia="Courier New" w:hAnsi="Courier New"/>
+          <w:color w:val="6897bb"/>
+          <w:rtl w:val="0"/>
+        </w:rPr>
+        <w:t xml:space="preserve">0</w:t>
+      </w:r>
+      <w:r>
+        <w:rPr>
+          <w:rFonts w:ascii="Courier New" w:cs="Courier New" w:eastAsia="Courier New" w:hAnsi="Courier New"/>
+          <w:color w:val="cc7832"/>
+          <w:rtl w:val="0"/>
+        </w:rPr>
+        <w:t xml:space="preserve">;</w:t>
+      </w:r>
+      <w:r>
+        <w:rPr>
+          <w:rFonts w:ascii="Courier New" w:cs="Courier New" w:eastAsia="Courier New" w:hAnsi="Courier New"/>
+          <w:color w:val="a9b7c6"/>
+          <w:rtl w:val="0"/>
+        </w:rPr>
+        <w:t xml:space="preserve">i&lt;sides.</w:t>
+      </w:r>
+      <w:r>
+        <w:rPr>
+          <w:rFonts w:ascii="Courier New" w:cs="Courier New" w:eastAsia="Courier New" w:hAnsi="Courier New"/>
+          <w:color w:val="9876aa"/>
+          <w:rtl w:val="0"/>
+        </w:rPr>
+        <w:t xml:space="preserve">length</w:t>
+      </w:r>
+      <w:r>
+        <w:rPr>
+          <w:rFonts w:ascii="Courier New" w:cs="Courier New" w:eastAsia="Courier New" w:hAnsi="Courier New"/>
+          <w:color w:val="cc7832"/>
+          <w:rtl w:val="0"/>
+        </w:rPr>
+        <w:t xml:space="preserve">;</w:t>
+      </w:r>
+      <w:r>
+        <w:rPr>
+          <w:rFonts w:ascii="Courier New" w:cs="Courier New" w:eastAsia="Courier New" w:hAnsi="Courier New"/>
+          <w:color w:val="a9b7c6"/>
+          <w:rtl w:val="0"/>
+        </w:rPr>
+        <w:t xml:space="preserve">i++) {</w:t>
+      </w:r>
+    </w:p>
+    <w:p>
+      <w:pPr>
+        <w:shd w:fill="1e1f22" w:val="clear"/>
+        <w:rPr>
+          <w:rFonts w:ascii="Courier New" w:cs="Courier New" w:eastAsia="Courier New" w:hAnsi="Courier New"/>
+          <w:color w:val="cc7832"/>
+        </w:rPr>
+      </w:pPr>
+      <w:r>
+        <w:rPr>
+          <w:rFonts w:ascii="Courier New" w:cs="Courier New" w:eastAsia="Courier New" w:hAnsi="Courier New"/>
+          <w:color w:val="a9b7c6"/>
+          <w:rtl w:val="0"/>
+        </w:rPr>
+        <w:t xml:space="preserve">               System.</w:t>
+      </w:r>
+      <w:r>
+        <w:rPr>
+          <w:rFonts w:ascii="Courier New" w:cs="Courier New" w:eastAsia="Courier New" w:hAnsi="Courier New"/>
+          <w:i w:val="1"/>
+          <w:color w:val="9876aa"/>
+          <w:rtl w:val="0"/>
+        </w:rPr>
+        <w:t xml:space="preserve">out</w:t>
+      </w:r>
+      <w:r>
+        <w:rPr>
+          <w:rFonts w:ascii="Courier New" w:cs="Courier New" w:eastAsia="Courier New" w:hAnsi="Courier New"/>
+          <w:color w:val="a9b7c6"/>
+          <w:rtl w:val="0"/>
+        </w:rPr>
+        <w:t xml:space="preserve">.print(sides[i]+</w:t>
+      </w:r>
+      <w:r>
+        <w:rPr>
+          <w:rFonts w:ascii="Courier New" w:cs="Courier New" w:eastAsia="Courier New" w:hAnsi="Courier New"/>
+          <w:color w:val="6a8759"/>
+          <w:rtl w:val="0"/>
+        </w:rPr>
+        <w:t xml:space="preserve">", "</w:t>
+      </w:r>
+      <w:r>
+        <w:rPr>
+          <w:rFonts w:ascii="Courier New" w:cs="Courier New" w:eastAsia="Courier New" w:hAnsi="Courier New"/>
+          <w:color w:val="a9b7c6"/>
+          <w:rtl w:val="0"/>
+        </w:rPr>
+        <w:t xml:space="preserve">)</w:t>
+      </w:r>
+      <w:r>
+        <w:rPr>
+          <w:rFonts w:ascii="Courier New" w:cs="Courier New" w:eastAsia="Courier New" w:hAnsi="Courier New"/>
+          <w:color w:val="cc7832"/>
+          <w:rtl w:val="0"/>
+        </w:rPr>
+        <w:t xml:space="preserve">;</w:t>
+      </w:r>
+    </w:p>
+    <w:p>
+      <w:pPr>
+        <w:shd w:fill="1e1f22" w:val="clear"/>
+        <w:rPr>
+          <w:rFonts w:ascii="Courier New" w:cs="Courier New" w:eastAsia="Courier New" w:hAnsi="Courier New"/>
+          <w:color w:val="a9b7c6"/>
+        </w:rPr>
+      </w:pPr>
+      <w:r>
+        <w:rPr>
+          <w:rFonts w:ascii="Courier New" w:cs="Courier New" w:eastAsia="Courier New" w:hAnsi="Courier New"/>
+          <w:color w:val="cc7832"/>
+          <w:rtl w:val="0"/>
+        </w:rPr>
+        <w:t xml:space="preserve">           </w:t>
+      </w:r>
+      <w:r>
+        <w:rPr>
+          <w:rFonts w:ascii="Courier New" w:cs="Courier New" w:eastAsia="Courier New" w:hAnsi="Courier New"/>
+          <w:color w:val="a9b7c6"/>
+          <w:rtl w:val="0"/>
+        </w:rPr>
+        <w:t xml:space="preserve">}</w:t>
+      </w:r>
+    </w:p>
+    <w:p>
+      <w:pPr>
+        <w:shd w:fill="1e1f22" w:val="clear"/>
+        <w:rPr>
+          <w:rFonts w:ascii="Courier New" w:cs="Courier New" w:eastAsia="Courier New" w:hAnsi="Courier New"/>
+          <w:color w:val="a9b7c6"/>
+        </w:rPr>
+      </w:pPr>
+      <w:r>
+        <w:rPr>
+          <w:rtl w:val="0"/>
+        </w:rPr>
+      </w:r>
+    </w:p>
+    <w:p>
+      <w:pPr>
+        <w:shd w:fill="1e1f22" w:val="clear"/>
+        <w:rPr>
+          <w:rFonts w:ascii="Courier New" w:cs="Courier New" w:eastAsia="Courier New" w:hAnsi="Courier New"/>
+          <w:color w:val="cc7832"/>
+        </w:rPr>
+      </w:pPr>
+      <w:r>
+        <w:rPr>
+          <w:rFonts w:ascii="Courier New" w:cs="Courier New" w:eastAsia="Courier New" w:hAnsi="Courier New"/>
+          <w:color w:val="a9b7c6"/>
+          <w:rtl w:val="0"/>
+        </w:rPr>
+        <w:t xml:space="preserve">           </w:t>
+      </w:r>
+      <w:r>
+        <w:rPr>
+          <w:rFonts w:ascii="Courier New" w:cs="Courier New" w:eastAsia="Courier New" w:hAnsi="Courier New"/>
+          <w:color w:val="cc7832"/>
+          <w:rtl w:val="0"/>
+        </w:rPr>
+        <w:t xml:space="preserve">int </w:t>
+      </w:r>
+      <w:r>
+        <w:rPr>
+          <w:rFonts w:ascii="Courier New" w:cs="Courier New" w:eastAsia="Courier New" w:hAnsi="Courier New"/>
+          <w:color w:val="a9b7c6"/>
+          <w:rtl w:val="0"/>
+        </w:rPr>
+        <w:t xml:space="preserve">[] angles = </w:t>
+      </w:r>
+      <w:r>
+        <w:rPr>
+          <w:rFonts w:ascii="Courier New" w:cs="Courier New" w:eastAsia="Courier New" w:hAnsi="Courier New"/>
+          <w:i w:val="1"/>
+          <w:color w:val="a9b7c6"/>
+          <w:rtl w:val="0"/>
+        </w:rPr>
+        <w:t xml:space="preserve">input_angles</w:t>
+      </w:r>
+      <w:r>
+        <w:rPr>
+          <w:rFonts w:ascii="Courier New" w:cs="Courier New" w:eastAsia="Courier New" w:hAnsi="Courier New"/>
+          <w:color w:val="a9b7c6"/>
+          <w:rtl w:val="0"/>
+        </w:rPr>
+        <w:t xml:space="preserve">()</w:t>
+      </w:r>
+      <w:r>
+        <w:rPr>
+          <w:rFonts w:ascii="Courier New" w:cs="Courier New" w:eastAsia="Courier New" w:hAnsi="Courier New"/>
+          <w:color w:val="cc7832"/>
+          <w:rtl w:val="0"/>
+        </w:rPr>
+        <w:t xml:space="preserve">;</w:t>
+      </w:r>
+    </w:p>
+    <w:p>
+      <w:pPr>
+        <w:shd w:fill="1e1f22" w:val="clear"/>
+        <w:rPr>
+          <w:rFonts w:ascii="Courier New" w:cs="Courier New" w:eastAsia="Courier New" w:hAnsi="Courier New"/>
+          <w:color w:val="cc7832"/>
+        </w:rPr>
+      </w:pPr>
+      <w:r>
+        <w:rPr>
+          <w:rtl w:val="0"/>
+        </w:rPr>
+      </w:r>
+    </w:p>
+    <w:p>
+      <w:pPr>
+        <w:shd w:fill="1e1f22" w:val="clear"/>
+        <w:rPr>
+          <w:rFonts w:ascii="Courier New" w:cs="Courier New" w:eastAsia="Courier New" w:hAnsi="Courier New"/>
+          <w:color w:val="cc7832"/>
+        </w:rPr>
+      </w:pPr>
+      <w:r>
+        <w:rPr>
+          <w:rFonts w:ascii="Courier New" w:cs="Courier New" w:eastAsia="Courier New" w:hAnsi="Courier New"/>
+          <w:color w:val="cc7832"/>
+          <w:rtl w:val="0"/>
+        </w:rPr>
+        <w:t xml:space="preserve">           </w:t>
+      </w:r>
+      <w:r>
+        <w:rPr>
+          <w:rFonts w:ascii="Courier New" w:cs="Courier New" w:eastAsia="Courier New" w:hAnsi="Courier New"/>
+          <w:color w:val="a9b7c6"/>
+          <w:rtl w:val="0"/>
+        </w:rPr>
+        <w:t xml:space="preserve">System.</w:t>
+      </w:r>
+      <w:r>
+        <w:rPr>
+          <w:rFonts w:ascii="Courier New" w:cs="Courier New" w:eastAsia="Courier New" w:hAnsi="Courier New"/>
+          <w:i w:val="1"/>
+          <w:color w:val="9876aa"/>
+          <w:rtl w:val="0"/>
+        </w:rPr>
+        <w:t xml:space="preserve">out</w:t>
+      </w:r>
+      <w:r>
+        <w:rPr>
+          <w:rFonts w:ascii="Courier New" w:cs="Courier New" w:eastAsia="Courier New" w:hAnsi="Courier New"/>
+          <w:color w:val="a9b7c6"/>
+          <w:rtl w:val="0"/>
+        </w:rPr>
+        <w:t xml:space="preserve">.println(</w:t>
+      </w:r>
+      <w:r>
+        <w:rPr>
+          <w:rFonts w:ascii="Courier New" w:cs="Courier New" w:eastAsia="Courier New" w:hAnsi="Courier New"/>
+          <w:color w:val="6a8759"/>
+          <w:rtl w:val="0"/>
+        </w:rPr>
+        <w:t xml:space="preserve">"Array angles: "</w:t>
+      </w:r>
+      <w:r>
+        <w:rPr>
+          <w:rFonts w:ascii="Courier New" w:cs="Courier New" w:eastAsia="Courier New" w:hAnsi="Courier New"/>
+          <w:color w:val="a9b7c6"/>
+          <w:rtl w:val="0"/>
+        </w:rPr>
+        <w:t xml:space="preserve">)</w:t>
+      </w:r>
+      <w:r>
+        <w:rPr>
+          <w:rFonts w:ascii="Courier New" w:cs="Courier New" w:eastAsia="Courier New" w:hAnsi="Courier New"/>
+          <w:color w:val="cc7832"/>
+          <w:rtl w:val="0"/>
+        </w:rPr>
+        <w:t xml:space="preserve">;</w:t>
+      </w:r>
+    </w:p>
+    <w:p>
+      <w:pPr>
+        <w:shd w:fill="1e1f22" w:val="clear"/>
+        <w:rPr>
+          <w:rFonts w:ascii="Courier New" w:cs="Courier New" w:eastAsia="Courier New" w:hAnsi="Courier New"/>
+          <w:color w:val="a9b7c6"/>
+        </w:rPr>
+      </w:pPr>
+      <w:r>
+        <w:rPr>
+          <w:rFonts w:ascii="Courier New" w:cs="Courier New" w:eastAsia="Courier New" w:hAnsi="Courier New"/>
+          <w:color w:val="cc7832"/>
+          <w:rtl w:val="0"/>
+        </w:rPr>
+        <w:t xml:space="preserve">           for </w:t>
+      </w:r>
+      <w:r>
+        <w:rPr>
+          <w:rFonts w:ascii="Courier New" w:cs="Courier New" w:eastAsia="Courier New" w:hAnsi="Courier New"/>
+          <w:color w:val="a9b7c6"/>
+          <w:rtl w:val="0"/>
+        </w:rPr>
+        <w:t xml:space="preserve">(</w:t>
+      </w:r>
+      <w:r>
+        <w:rPr>
+          <w:rFonts w:ascii="Courier New" w:cs="Courier New" w:eastAsia="Courier New" w:hAnsi="Courier New"/>
+          <w:color w:val="cc7832"/>
+          <w:rtl w:val="0"/>
+        </w:rPr>
+        <w:t xml:space="preserve">int </w:t>
+      </w:r>
+      <w:r>
+        <w:rPr>
+          <w:rFonts w:ascii="Courier New" w:cs="Courier New" w:eastAsia="Courier New" w:hAnsi="Courier New"/>
+          <w:color w:val="a9b7c6"/>
+          <w:rtl w:val="0"/>
+        </w:rPr>
+        <w:t xml:space="preserve">i=</w:t>
+      </w:r>
+      <w:r>
+        <w:rPr>
+          <w:rFonts w:ascii="Courier New" w:cs="Courier New" w:eastAsia="Courier New" w:hAnsi="Courier New"/>
+          <w:color w:val="6897bb"/>
+          <w:rtl w:val="0"/>
+        </w:rPr>
+        <w:t xml:space="preserve">0</w:t>
+      </w:r>
+      <w:r>
+        <w:rPr>
+          <w:rFonts w:ascii="Courier New" w:cs="Courier New" w:eastAsia="Courier New" w:hAnsi="Courier New"/>
+          <w:color w:val="cc7832"/>
+          <w:rtl w:val="0"/>
+        </w:rPr>
+        <w:t xml:space="preserve">;</w:t>
+      </w:r>
+      <w:r>
+        <w:rPr>
+          <w:rFonts w:ascii="Courier New" w:cs="Courier New" w:eastAsia="Courier New" w:hAnsi="Courier New"/>
+          <w:color w:val="a9b7c6"/>
+          <w:rtl w:val="0"/>
+        </w:rPr>
+        <w:t xml:space="preserve">i&lt;angles.</w:t>
+      </w:r>
+      <w:r>
+        <w:rPr>
+          <w:rFonts w:ascii="Courier New" w:cs="Courier New" w:eastAsia="Courier New" w:hAnsi="Courier New"/>
+          <w:color w:val="9876aa"/>
+          <w:rtl w:val="0"/>
+        </w:rPr>
+        <w:t xml:space="preserve">length</w:t>
+      </w:r>
+      <w:r>
+        <w:rPr>
+          <w:rFonts w:ascii="Courier New" w:cs="Courier New" w:eastAsia="Courier New" w:hAnsi="Courier New"/>
+          <w:color w:val="cc7832"/>
+          <w:rtl w:val="0"/>
+        </w:rPr>
+        <w:t xml:space="preserve">;</w:t>
+      </w:r>
+      <w:r>
+        <w:rPr>
+          <w:rFonts w:ascii="Courier New" w:cs="Courier New" w:eastAsia="Courier New" w:hAnsi="Courier New"/>
+          <w:color w:val="a9b7c6"/>
+          <w:rtl w:val="0"/>
+        </w:rPr>
+        <w:t xml:space="preserve">i++) {</w:t>
+      </w:r>
+    </w:p>
+    <w:p>
+      <w:pPr>
+        <w:shd w:fill="1e1f22" w:val="clear"/>
+        <w:rPr>
+          <w:rFonts w:ascii="Courier New" w:cs="Courier New" w:eastAsia="Courier New" w:hAnsi="Courier New"/>
+          <w:color w:val="cc7832"/>
+        </w:rPr>
+      </w:pPr>
+      <w:r>
+        <w:rPr>
+          <w:rFonts w:ascii="Courier New" w:cs="Courier New" w:eastAsia="Courier New" w:hAnsi="Courier New"/>
+          <w:color w:val="a9b7c6"/>
+          <w:rtl w:val="0"/>
+        </w:rPr>
+        <w:t xml:space="preserve">               System.</w:t>
+      </w:r>
+      <w:r>
+        <w:rPr>
+          <w:rFonts w:ascii="Courier New" w:cs="Courier New" w:eastAsia="Courier New" w:hAnsi="Courier New"/>
+          <w:i w:val="1"/>
+          <w:color w:val="9876aa"/>
+          <w:rtl w:val="0"/>
+        </w:rPr>
+        <w:t xml:space="preserve">out</w:t>
+      </w:r>
+      <w:r>
+        <w:rPr>
+          <w:rFonts w:ascii="Courier New" w:cs="Courier New" w:eastAsia="Courier New" w:hAnsi="Courier New"/>
+          <w:color w:val="a9b7c6"/>
+          <w:rtl w:val="0"/>
+        </w:rPr>
+        <w:t xml:space="preserve">.print(angles[i]+</w:t>
+      </w:r>
+      <w:r>
+        <w:rPr>
+          <w:rFonts w:ascii="Courier New" w:cs="Courier New" w:eastAsia="Courier New" w:hAnsi="Courier New"/>
+          <w:color w:val="6a8759"/>
+          <w:rtl w:val="0"/>
+        </w:rPr>
+        <w:t xml:space="preserve">", "</w:t>
+      </w:r>
+      <w:r>
+        <w:rPr>
+          <w:rFonts w:ascii="Courier New" w:cs="Courier New" w:eastAsia="Courier New" w:hAnsi="Courier New"/>
+          <w:color w:val="a9b7c6"/>
+          <w:rtl w:val="0"/>
+        </w:rPr>
+        <w:t xml:space="preserve">)</w:t>
+      </w:r>
+      <w:r>
+        <w:rPr>
+          <w:rFonts w:ascii="Courier New" w:cs="Courier New" w:eastAsia="Courier New" w:hAnsi="Courier New"/>
+          <w:color w:val="cc7832"/>
+          <w:rtl w:val="0"/>
+        </w:rPr>
+        <w:t xml:space="preserve">;</w:t>
+      </w:r>
+    </w:p>
+    <w:p>
+      <w:pPr>
+        <w:shd w:fill="1e1f22" w:val="clear"/>
+        <w:rPr>
+          <w:rFonts w:ascii="Courier New" w:cs="Courier New" w:eastAsia="Courier New" w:hAnsi="Courier New"/>
+          <w:color w:val="a9b7c6"/>
+        </w:rPr>
+      </w:pPr>
+      <w:r>
+        <w:rPr>
+          <w:rFonts w:ascii="Courier New" w:cs="Courier New" w:eastAsia="Courier New" w:hAnsi="Courier New"/>
+          <w:color w:val="cc7832"/>
+          <w:rtl w:val="0"/>
+        </w:rPr>
+        <w:t xml:space="preserve">           </w:t>
+      </w:r>
+      <w:r>
+        <w:rPr>
+          <w:rFonts w:ascii="Courier New" w:cs="Courier New" w:eastAsia="Courier New" w:hAnsi="Courier New"/>
+          <w:color w:val="a9b7c6"/>
+          <w:rtl w:val="0"/>
+        </w:rPr>
+        <w:t xml:space="preserve">}</w:t>
+      </w:r>
+    </w:p>
+    <w:p>
+      <w:pPr>
+        <w:shd w:fill="1e1f22" w:val="clear"/>
+        <w:rPr>
+          <w:rFonts w:ascii="Courier New" w:cs="Courier New" w:eastAsia="Courier New" w:hAnsi="Courier New"/>
+          <w:color w:val="cc7832"/>
+        </w:rPr>
+      </w:pPr>
+      <w:r>
+        <w:rPr>
+          <w:rFonts w:ascii="Courier New" w:cs="Courier New" w:eastAsia="Courier New" w:hAnsi="Courier New"/>
+          <w:color w:val="a9b7c6"/>
+          <w:rtl w:val="0"/>
+        </w:rPr>
+        <w:t xml:space="preserve">           Triangle triangle = </w:t>
+      </w:r>
+      <w:r>
+        <w:rPr>
+          <w:rFonts w:ascii="Courier New" w:cs="Courier New" w:eastAsia="Courier New" w:hAnsi="Courier New"/>
+          <w:color w:val="cc7832"/>
+          <w:rtl w:val="0"/>
+        </w:rPr>
+        <w:t xml:space="preserve">new </w:t>
+      </w:r>
+      <w:r>
+        <w:rPr>
+          <w:rFonts w:ascii="Courier New" w:cs="Courier New" w:eastAsia="Courier New" w:hAnsi="Courier New"/>
+          <w:color w:val="a9b7c6"/>
+          <w:rtl w:val="0"/>
+        </w:rPr>
+        <w:t xml:space="preserve">Triangle (angles</w:t>
+      </w:r>
+      <w:r>
+        <w:rPr>
+          <w:rFonts w:ascii="Courier New" w:cs="Courier New" w:eastAsia="Courier New" w:hAnsi="Courier New"/>
+          <w:color w:val="cc7832"/>
+          <w:rtl w:val="0"/>
+        </w:rPr>
+        <w:t xml:space="preserve">,</w:t>
+      </w:r>
+      <w:r>
+        <w:rPr>
+          <w:rFonts w:ascii="Courier New" w:cs="Courier New" w:eastAsia="Courier New" w:hAnsi="Courier New"/>
+          <w:color w:val="a9b7c6"/>
+          <w:rtl w:val="0"/>
+        </w:rPr>
+        <w:t xml:space="preserve">sides)</w:t>
+      </w:r>
+      <w:r>
+        <w:rPr>
+          <w:rFonts w:ascii="Courier New" w:cs="Courier New" w:eastAsia="Courier New" w:hAnsi="Courier New"/>
+          <w:color w:val="cc7832"/>
+          <w:rtl w:val="0"/>
+        </w:rPr>
+        <w:t xml:space="preserve">;</w:t>
+      </w:r>
+    </w:p>
+    <w:p>
+      <w:pPr>
+        <w:shd w:fill="1e1f22" w:val="clear"/>
+        <w:rPr>
+          <w:rFonts w:ascii="Courier New" w:cs="Courier New" w:eastAsia="Courier New" w:hAnsi="Courier New"/>
+          <w:color w:val="cc7832"/>
+        </w:rPr>
+      </w:pPr>
+      <w:r>
+        <w:rPr>
+          <w:rtl w:val="0"/>
+        </w:rPr>
+      </w:r>
+    </w:p>
+    <w:p>
+      <w:pPr>
+        <w:shd w:fill="1e1f22" w:val="clear"/>
+        <w:rPr>
+          <w:rFonts w:ascii="Courier New" w:cs="Courier New" w:eastAsia="Courier New" w:hAnsi="Courier New"/>
+          <w:color w:val="cc7832"/>
+        </w:rPr>
+      </w:pPr>
+      <w:r>
+        <w:rPr>
+          <w:rFonts w:ascii="Courier New" w:cs="Courier New" w:eastAsia="Courier New" w:hAnsi="Courier New"/>
+          <w:color w:val="cc7832"/>
+          <w:rtl w:val="0"/>
+        </w:rPr>
+        <w:t xml:space="preserve">           </w:t>
+      </w:r>
+      <w:r>
+        <w:rPr>
+          <w:rFonts w:ascii="Courier New" w:cs="Courier New" w:eastAsia="Courier New" w:hAnsi="Courier New"/>
+          <w:color w:val="a9b7c6"/>
+          <w:rtl w:val="0"/>
+        </w:rPr>
+        <w:t xml:space="preserve">System.</w:t>
+      </w:r>
+      <w:r>
+        <w:rPr>
+          <w:rFonts w:ascii="Courier New" w:cs="Courier New" w:eastAsia="Courier New" w:hAnsi="Courier New"/>
+          <w:i w:val="1"/>
+          <w:color w:val="9876aa"/>
+          <w:rtl w:val="0"/>
+        </w:rPr>
+        <w:t xml:space="preserve">out</w:t>
+      </w:r>
+      <w:r>
+        <w:rPr>
+          <w:rFonts w:ascii="Courier New" w:cs="Courier New" w:eastAsia="Courier New" w:hAnsi="Courier New"/>
+          <w:color w:val="a9b7c6"/>
+          <w:rtl w:val="0"/>
+        </w:rPr>
+        <w:t xml:space="preserve">.println (</w:t>
+      </w:r>
+      <w:r>
+        <w:rPr>
+          <w:rFonts w:ascii="Courier New" w:cs="Courier New" w:eastAsia="Courier New" w:hAnsi="Courier New"/>
+          <w:color w:val="6a8759"/>
+          <w:rtl w:val="0"/>
+        </w:rPr>
+        <w:t xml:space="preserve">"Triangle type depending on side is: "</w:t>
+      </w:r>
+      <w:r>
+        <w:rPr>
+          <w:rFonts w:ascii="Courier New" w:cs="Courier New" w:eastAsia="Courier New" w:hAnsi="Courier New"/>
+          <w:color w:val="a9b7c6"/>
+          <w:rtl w:val="0"/>
+        </w:rPr>
+        <w:t xml:space="preserve">+triangle.sideType()+</w:t>
+      </w:r>
+      <w:r>
+        <w:rPr>
+          <w:rFonts w:ascii="Courier New" w:cs="Courier New" w:eastAsia="Courier New" w:hAnsi="Courier New"/>
+          <w:color w:val="6a8759"/>
+          <w:rtl w:val="0"/>
+        </w:rPr>
+        <w:t xml:space="preserve">", and depending on angle is "</w:t>
+      </w:r>
+      <w:r>
+        <w:rPr>
+          <w:rFonts w:ascii="Courier New" w:cs="Courier New" w:eastAsia="Courier New" w:hAnsi="Courier New"/>
+          <w:color w:val="a9b7c6"/>
+          <w:rtl w:val="0"/>
+        </w:rPr>
+        <w:t xml:space="preserve">+triangle.sideAngle())</w:t>
+      </w:r>
+      <w:r>
+        <w:rPr>
+          <w:rFonts w:ascii="Courier New" w:cs="Courier New" w:eastAsia="Courier New" w:hAnsi="Courier New"/>
+          <w:color w:val="cc7832"/>
+          <w:rtl w:val="0"/>
+        </w:rPr>
+        <w:t xml:space="preserve">;</w:t>
+      </w:r>
+    </w:p>
+    <w:p>
+      <w:pPr>
+        <w:shd w:fill="1e1f22" w:val="clear"/>
+        <w:rPr>
+          <w:rFonts w:ascii="Courier New" w:cs="Courier New" w:eastAsia="Courier New" w:hAnsi="Courier New"/>
+          <w:color w:val="cc7832"/>
+        </w:rPr>
+      </w:pPr>
+      <w:r>
+        <w:rPr>
+          <w:rFonts w:ascii="Courier New" w:cs="Courier New" w:eastAsia="Courier New" w:hAnsi="Courier New"/>
+          <w:color w:val="cc7832"/>
+          <w:rtl w:val="0"/>
+        </w:rPr>
+        <w:t xml:space="preserve">          </w:t>
+      </w:r>
+    </w:p>
+    <w:p>
+      <w:pPr>
+        <w:shd w:fill="1e1f22" w:val="clear"/>
+        <w:rPr>
+          <w:rFonts w:ascii="Courier New" w:cs="Courier New" w:eastAsia="Courier New" w:hAnsi="Courier New"/>
+          <w:color w:val="a9b7c6"/>
+        </w:rPr>
+      </w:pPr>
+      <w:r>
+        <w:rPr>
+          <w:rFonts w:ascii="Courier New" w:cs="Courier New" w:eastAsia="Courier New" w:hAnsi="Courier New"/>
+          <w:color w:val="cc7832"/>
+          <w:rtl w:val="0"/>
+        </w:rPr>
+        <w:t xml:space="preserve">       </w:t>
+      </w:r>
+      <w:r>
+        <w:rPr>
+          <w:rFonts w:ascii="Courier New" w:cs="Courier New" w:eastAsia="Courier New" w:hAnsi="Courier New"/>
+          <w:color w:val="a9b7c6"/>
+          <w:rtl w:val="0"/>
+        </w:rPr>
+        <w:t xml:space="preserve">} </w:t>
+      </w:r>
+      <w:r>
+        <w:rPr>
+          <w:rFonts w:ascii="Courier New" w:cs="Courier New" w:eastAsia="Courier New" w:hAnsi="Courier New"/>
+          <w:color w:val="cc7832"/>
+          <w:rtl w:val="0"/>
+        </w:rPr>
+        <w:t xml:space="preserve">catch </w:t>
+      </w:r>
+      <w:r>
+        <w:rPr>
+          <w:rFonts w:ascii="Courier New" w:cs="Courier New" w:eastAsia="Courier New" w:hAnsi="Courier New"/>
+          <w:color w:val="a9b7c6"/>
+          <w:rtl w:val="0"/>
+        </w:rPr>
+        <w:t xml:space="preserve">(IOException e) {</w:t>
+      </w:r>
+    </w:p>
+    <w:p>
+      <w:pPr>
+        <w:shd w:fill="1e1f22" w:val="clear"/>
+        <w:rPr>
+          <w:rFonts w:ascii="Courier New" w:cs="Courier New" w:eastAsia="Courier New" w:hAnsi="Courier New"/>
+          <w:color w:val="a9b7c6"/>
+        </w:rPr>
+      </w:pPr>
+      <w:r>
+        <w:rPr>
+          <w:rFonts w:ascii="Courier New" w:cs="Courier New" w:eastAsia="Courier New" w:hAnsi="Courier New"/>
+          <w:color w:val="a9b7c6"/>
+          <w:rtl w:val="0"/>
+        </w:rPr>
+        <w:t xml:space="preserve">          </w:t>
+      </w:r>
+    </w:p>
+    <w:p>
+      <w:pPr>
+        <w:shd w:fill="1e1f22" w:val="clear"/>
+        <w:rPr>
+          <w:rFonts w:ascii="Courier New" w:cs="Courier New" w:eastAsia="Courier New" w:hAnsi="Courier New"/>
+          <w:color w:val="a9b7c6"/>
+        </w:rPr>
+      </w:pPr>
+      <w:r>
+        <w:rPr>
+          <w:rFonts w:ascii="Courier New" w:cs="Courier New" w:eastAsia="Courier New" w:hAnsi="Courier New"/>
+          <w:color w:val="a9b7c6"/>
+          <w:rtl w:val="0"/>
+        </w:rPr>
+        <w:t xml:space="preserve">       }</w:t>
+      </w:r>
+    </w:p>
+    <w:p>
+      <w:pPr>
+        <w:shd w:fill="1e1f22" w:val="clear"/>
+        <w:rPr>
+          <w:rFonts w:ascii="Courier New" w:cs="Courier New" w:eastAsia="Courier New" w:hAnsi="Courier New"/>
+          <w:color w:val="a9b7c6"/>
+        </w:rPr>
+      </w:pPr>
+      <w:r>
+        <w:rPr>
+          <w:rFonts w:ascii="Courier New" w:cs="Courier New" w:eastAsia="Courier New" w:hAnsi="Courier New"/>
+          <w:color w:val="a9b7c6"/>
+          <w:rtl w:val="0"/>
+        </w:rPr>
+        <w:t xml:space="preserve">   }</w:t>
+      </w:r>
+    </w:p>
+    <w:p>
+      <w:pPr>
+        <w:shd w:fill="1e1f22" w:val="clear"/>
+        <w:rPr>
+          <w:rFonts w:ascii="Courier New" w:cs="Courier New" w:eastAsia="Courier New" w:hAnsi="Courier New"/>
+          <w:color w:val="a9b7c6"/>
+        </w:rPr>
+      </w:pPr>
+      <w:r>
+        <w:rPr>
+          <w:rtl w:val="0"/>
+        </w:rPr>
+      </w:r>
+    </w:p>
+    <w:p>
+      <w:pPr>
+        <w:shd w:fill="1e1f22" w:val="clear"/>
+        <w:rPr>
+          <w:rFonts w:ascii="Courier New" w:cs="Courier New" w:eastAsia="Courier New" w:hAnsi="Courier New"/>
+          <w:color w:val="a9b7c6"/>
+        </w:rPr>
+      </w:pPr>
+      <w:r>
+        <w:rPr>
+          <w:rFonts w:ascii="Courier New" w:cs="Courier New" w:eastAsia="Courier New" w:hAnsi="Courier New"/>
+          <w:color w:val="a9b7c6"/>
+          <w:rtl w:val="0"/>
+        </w:rPr>
+        <w:t xml:space="preserve">  </w:t>
+      </w:r>
+    </w:p>
+    <w:p>
+      <w:pPr>
+        <w:shd w:fill="1e1f22" w:val="clear"/>
+        <w:rPr>
+          <w:rFonts w:ascii="Courier New" w:cs="Courier New" w:eastAsia="Courier New" w:hAnsi="Courier New"/>
+          <w:i w:val="1"/>
+          <w:color w:val="629755"/>
+        </w:rPr>
+      </w:pPr>
+      <w:r>
+        <w:rPr>
+          <w:rFonts w:ascii="Courier New" w:cs="Courier New" w:eastAsia="Courier New" w:hAnsi="Courier New"/>
+          <w:color w:val="a9b7c6"/>
+          <w:rtl w:val="0"/>
+        </w:rPr>
+        <w:t xml:space="preserve">   </w:t>
+      </w:r>
+      <w:r>
+        <w:rPr>
+          <w:rFonts w:ascii="Courier New" w:cs="Courier New" w:eastAsia="Courier New" w:hAnsi="Courier New"/>
+          <w:i w:val="1"/>
+          <w:color w:val="629755"/>
+          <w:rtl w:val="0"/>
+        </w:rPr>
+        <w:t xml:space="preserve">/**</w:t>
+      </w:r>
+    </w:p>
+    <w:p>
+      <w:pPr>
+        <w:shd w:fill="1e1f22" w:val="clear"/>
+        <w:rPr>
+          <w:rFonts w:ascii="Courier New" w:cs="Courier New" w:eastAsia="Courier New" w:hAnsi="Courier New"/>
+          <w:i w:val="1"/>
+          <w:color w:val="629755"/>
+        </w:rPr>
+      </w:pPr>
+      <w:r>
+        <w:rPr>
+          <w:rFonts w:ascii="Courier New" w:cs="Courier New" w:eastAsia="Courier New" w:hAnsi="Courier New"/>
+          <w:i w:val="1"/>
+          <w:color w:val="629755"/>
+          <w:rtl w:val="0"/>
+        </w:rPr>
+        <w:t xml:space="preserve">    * This function takes three integer values from the user and stores them in an array, so we create the angles of the triangle array.</w:t>
+      </w:r>
+    </w:p>
+    <w:p>
+      <w:pPr>
+        <w:shd w:fill="1e1f22" w:val="clear"/>
+        <w:rPr>
+          <w:rFonts w:ascii="Courier New" w:cs="Courier New" w:eastAsia="Courier New" w:hAnsi="Courier New"/>
+          <w:i w:val="1"/>
+          <w:color w:val="629755"/>
+        </w:rPr>
+      </w:pPr>
+      <w:r>
+        <w:rPr>
+          <w:rFonts w:ascii="Courier New" w:cs="Courier New" w:eastAsia="Courier New" w:hAnsi="Courier New"/>
+          <w:i w:val="1"/>
+          <w:color w:val="629755"/>
+          <w:rtl w:val="0"/>
+        </w:rPr>
+        <w:t xml:space="preserve">    *</w:t>
+      </w:r>
+    </w:p>
+    <w:p>
+      <w:pPr>
+        <w:shd w:fill="1e1f22" w:val="clear"/>
+        <w:rPr>
+          <w:rFonts w:ascii="Courier New" w:cs="Courier New" w:eastAsia="Courier New" w:hAnsi="Courier New"/>
+          <w:i w:val="1"/>
+          <w:color w:val="629755"/>
+        </w:rPr>
+      </w:pPr>
+      <w:r>
+        <w:rPr>
+          <w:rFonts w:ascii="Courier New" w:cs="Courier New" w:eastAsia="Courier New" w:hAnsi="Courier New"/>
+          <w:i w:val="1"/>
+          <w:color w:val="629755"/>
+          <w:rtl w:val="0"/>
+        </w:rPr>
+        <w:t xml:space="preserve">    * </w:t>
+      </w:r>
+      <w:r>
+        <w:rPr>
+          <w:rFonts w:ascii="Courier New" w:cs="Courier New" w:eastAsia="Courier New" w:hAnsi="Courier New"/>
+          <w:b w:val="1"/>
+          <w:i w:val="1"/>
+          <w:color w:val="629755"/>
+          <w:rtl w:val="0"/>
+        </w:rPr>
+        <w:t xml:space="preserve">@return </w:t>
+      </w:r>
+      <w:r>
+        <w:rPr>
+          <w:rFonts w:ascii="Courier New" w:cs="Courier New" w:eastAsia="Courier New" w:hAnsi="Courier New"/>
+          <w:i w:val="1"/>
+          <w:color w:val="629755"/>
+          <w:rtl w:val="0"/>
+        </w:rPr>
+        <w:t xml:space="preserve">The method is returning an array of integers.</w:t>
+      </w:r>
+    </w:p>
+    <w:p>
+      <w:pPr>
+        <w:shd w:fill="1e1f22" w:val="clear"/>
+        <w:rPr>
+          <w:rFonts w:ascii="Courier New" w:cs="Courier New" w:eastAsia="Courier New" w:hAnsi="Courier New"/>
+          <w:i w:val="1"/>
+          <w:color w:val="629755"/>
+        </w:rPr>
+      </w:pPr>
+      <w:r>
+        <w:rPr>
+          <w:rFonts w:ascii="Courier New" w:cs="Courier New" w:eastAsia="Courier New" w:hAnsi="Courier New"/>
+          <w:i w:val="1"/>
+          <w:color w:val="629755"/>
+          <w:rtl w:val="0"/>
+        </w:rPr>
+        <w:t xml:space="preserve">    */</w:t>
+      </w:r>
+    </w:p>
+    <w:p>
+      <w:pPr>
+        <w:shd w:fill="1e1f22" w:val="clear"/>
+        <w:rPr>
+          <w:rFonts w:ascii="Courier New" w:cs="Courier New" w:eastAsia="Courier New" w:hAnsi="Courier New"/>
+          <w:color w:val="a9b7c6"/>
+        </w:rPr>
+      </w:pPr>
+      <w:r>
+        <w:rPr>
+          <w:rFonts w:ascii="Courier New" w:cs="Courier New" w:eastAsia="Courier New" w:hAnsi="Courier New"/>
+          <w:i w:val="1"/>
+          <w:color w:val="629755"/>
+          <w:rtl w:val="0"/>
+        </w:rPr>
+        <w:t xml:space="preserve">   </w:t>
+      </w:r>
+      <w:r>
+        <w:rPr>
+          <w:rFonts w:ascii="Courier New" w:cs="Courier New" w:eastAsia="Courier New" w:hAnsi="Courier New"/>
+          <w:color w:val="cc7832"/>
+          <w:rtl w:val="0"/>
+        </w:rPr>
+        <w:t xml:space="preserve">public static int </w:t>
+      </w:r>
+      <w:r>
+        <w:rPr>
+          <w:rFonts w:ascii="Courier New" w:cs="Courier New" w:eastAsia="Courier New" w:hAnsi="Courier New"/>
+          <w:color w:val="a9b7c6"/>
+          <w:rtl w:val="0"/>
+        </w:rPr>
+        <w:t xml:space="preserve">[] </w:t>
+      </w:r>
+      <w:r>
+        <w:rPr>
+          <w:rFonts w:ascii="Courier New" w:cs="Courier New" w:eastAsia="Courier New" w:hAnsi="Courier New"/>
+          <w:color w:val="ffc66d"/>
+          <w:rtl w:val="0"/>
+        </w:rPr>
+        <w:t xml:space="preserve">input_angles</w:t>
+      </w:r>
+      <w:r>
+        <w:rPr>
+          <w:rFonts w:ascii="Courier New" w:cs="Courier New" w:eastAsia="Courier New" w:hAnsi="Courier New"/>
+          <w:color w:val="a9b7c6"/>
+          <w:rtl w:val="0"/>
+        </w:rPr>
+        <w:t xml:space="preserve">(){</w:t>
+      </w:r>
+    </w:p>
+    <w:p>
+      <w:pPr>
+        <w:shd w:fill="1e1f22" w:val="clear"/>
+        <w:rPr>
+          <w:rFonts w:ascii="Courier New" w:cs="Courier New" w:eastAsia="Courier New" w:hAnsi="Courier New"/>
+          <w:color w:val="cc7832"/>
+        </w:rPr>
+      </w:pPr>
+      <w:r>
+        <w:rPr>
+          <w:rFonts w:ascii="Courier New" w:cs="Courier New" w:eastAsia="Courier New" w:hAnsi="Courier New"/>
+          <w:color w:val="a9b7c6"/>
+          <w:rtl w:val="0"/>
+        </w:rPr>
+        <w:t xml:space="preserve">       System.</w:t>
+      </w:r>
+      <w:r>
+        <w:rPr>
+          <w:rFonts w:ascii="Courier New" w:cs="Courier New" w:eastAsia="Courier New" w:hAnsi="Courier New"/>
+          <w:i w:val="1"/>
+          <w:color w:val="9876aa"/>
+          <w:rtl w:val="0"/>
+        </w:rPr>
+        <w:t xml:space="preserve">out</w:t>
+      </w:r>
+      <w:r>
+        <w:rPr>
+          <w:rFonts w:ascii="Courier New" w:cs="Courier New" w:eastAsia="Courier New" w:hAnsi="Courier New"/>
+          <w:color w:val="a9b7c6"/>
+          <w:rtl w:val="0"/>
+        </w:rPr>
+        <w:t xml:space="preserve">.println(</w:t>
+      </w:r>
+      <w:r>
+        <w:rPr>
+          <w:rFonts w:ascii="Courier New" w:cs="Courier New" w:eastAsia="Courier New" w:hAnsi="Courier New"/>
+          <w:color w:val="6a8759"/>
+          <w:rtl w:val="0"/>
+        </w:rPr>
+        <w:t xml:space="preserve">"</w:t>
+      </w:r>
+      <w:r>
+        <w:rPr>
+          <w:rFonts w:ascii="Courier New" w:cs="Courier New" w:eastAsia="Courier New" w:hAnsi="Courier New"/>
+          <w:color w:val="cc7832"/>
+          <w:rtl w:val="0"/>
+        </w:rPr>
+        <w:t xml:space="preserve">\n</w:t>
+      </w:r>
+      <w:r>
+        <w:rPr>
+          <w:rFonts w:ascii="Courier New" w:cs="Courier New" w:eastAsia="Courier New" w:hAnsi="Courier New"/>
+          <w:color w:val="6a8759"/>
+          <w:rtl w:val="0"/>
+        </w:rPr>
+        <w:t xml:space="preserve">Introduce values for angles"</w:t>
+      </w:r>
+      <w:r>
+        <w:rPr>
+          <w:rFonts w:ascii="Courier New" w:cs="Courier New" w:eastAsia="Courier New" w:hAnsi="Courier New"/>
+          <w:color w:val="a9b7c6"/>
+          <w:rtl w:val="0"/>
+        </w:rPr>
+        <w:t xml:space="preserve">)</w:t>
+      </w:r>
+      <w:r>
+        <w:rPr>
+          <w:rFonts w:ascii="Courier New" w:cs="Courier New" w:eastAsia="Courier New" w:hAnsi="Courier New"/>
+          <w:color w:val="cc7832"/>
+          <w:rtl w:val="0"/>
+        </w:rPr>
+        <w:t xml:space="preserve">;</w:t>
+      </w:r>
+    </w:p>
+    <w:p>
+      <w:pPr>
+        <w:shd w:fill="1e1f22" w:val="clear"/>
+        <w:rPr>
+          <w:rFonts w:ascii="Courier New" w:cs="Courier New" w:eastAsia="Courier New" w:hAnsi="Courier New"/>
+          <w:color w:val="cc7832"/>
+        </w:rPr>
+      </w:pPr>
+      <w:r>
+        <w:rPr>
+          <w:rFonts w:ascii="Courier New" w:cs="Courier New" w:eastAsia="Courier New" w:hAnsi="Courier New"/>
+          <w:color w:val="cc7832"/>
+          <w:rtl w:val="0"/>
+        </w:rPr>
+        <w:t xml:space="preserve">       </w:t>
+      </w:r>
+      <w:r>
+        <w:rPr>
+          <w:rFonts w:ascii="Courier New" w:cs="Courier New" w:eastAsia="Courier New" w:hAnsi="Courier New"/>
+          <w:color w:val="a9b7c6"/>
+          <w:rtl w:val="0"/>
+        </w:rPr>
+        <w:t xml:space="preserve">String aux</w:t>
+      </w:r>
+      <w:r>
+        <w:rPr>
+          <w:rFonts w:ascii="Courier New" w:cs="Courier New" w:eastAsia="Courier New" w:hAnsi="Courier New"/>
+          <w:color w:val="cc7832"/>
+          <w:rtl w:val="0"/>
+        </w:rPr>
+        <w:t xml:space="preserve">;</w:t>
+      </w:r>
+    </w:p>
+    <w:p>
+      <w:pPr>
+        <w:shd w:fill="1e1f22" w:val="clear"/>
+        <w:rPr>
+          <w:rFonts w:ascii="Courier New" w:cs="Courier New" w:eastAsia="Courier New" w:hAnsi="Courier New"/>
+          <w:color w:val="cc7832"/>
+        </w:rPr>
+      </w:pPr>
+      <w:r>
+        <w:rPr>
+          <w:rFonts w:ascii="Courier New" w:cs="Courier New" w:eastAsia="Courier New" w:hAnsi="Courier New"/>
+          <w:color w:val="cc7832"/>
+          <w:rtl w:val="0"/>
+        </w:rPr>
+        <w:t xml:space="preserve">       int </w:t>
+      </w:r>
+      <w:r>
+        <w:rPr>
+          <w:rFonts w:ascii="Courier New" w:cs="Courier New" w:eastAsia="Courier New" w:hAnsi="Courier New"/>
+          <w:color w:val="a9b7c6"/>
+          <w:rtl w:val="0"/>
+        </w:rPr>
+        <w:t xml:space="preserve">angles [] = </w:t>
+      </w:r>
+      <w:r>
+        <w:rPr>
+          <w:rFonts w:ascii="Courier New" w:cs="Courier New" w:eastAsia="Courier New" w:hAnsi="Courier New"/>
+          <w:color w:val="cc7832"/>
+          <w:rtl w:val="0"/>
+        </w:rPr>
+        <w:t xml:space="preserve">new int </w:t>
+      </w:r>
+      <w:r>
+        <w:rPr>
+          <w:rFonts w:ascii="Courier New" w:cs="Courier New" w:eastAsia="Courier New" w:hAnsi="Courier New"/>
+          <w:color w:val="a9b7c6"/>
+          <w:rtl w:val="0"/>
+        </w:rPr>
+        <w:t xml:space="preserve">[</w:t>
+      </w:r>
+      <w:r>
+        <w:rPr>
+          <w:rFonts w:ascii="Courier New" w:cs="Courier New" w:eastAsia="Courier New" w:hAnsi="Courier New"/>
+          <w:color w:val="6897bb"/>
+          <w:rtl w:val="0"/>
+        </w:rPr>
+        <w:t xml:space="preserve">3</w:t>
+      </w:r>
+      <w:r>
+        <w:rPr>
+          <w:rFonts w:ascii="Courier New" w:cs="Courier New" w:eastAsia="Courier New" w:hAnsi="Courier New"/>
+          <w:color w:val="a9b7c6"/>
+          <w:rtl w:val="0"/>
+        </w:rPr>
+        <w:t xml:space="preserve">]</w:t>
+      </w:r>
+      <w:r>
+        <w:rPr>
+          <w:rFonts w:ascii="Courier New" w:cs="Courier New" w:eastAsia="Courier New" w:hAnsi="Courier New"/>
+          <w:color w:val="cc7832"/>
+          <w:rtl w:val="0"/>
+        </w:rPr>
+        <w:t xml:space="preserve">;</w:t>
+      </w:r>
+    </w:p>
+    <w:p>
+      <w:pPr>
+        <w:shd w:fill="1e1f22" w:val="clear"/>
+        <w:rPr>
+          <w:rFonts w:ascii="Courier New" w:cs="Courier New" w:eastAsia="Courier New" w:hAnsi="Courier New"/>
+          <w:color w:val="cc7832"/>
+        </w:rPr>
+      </w:pPr>
+      <w:r>
+        <w:rPr>
+          <w:rFonts w:ascii="Courier New" w:cs="Courier New" w:eastAsia="Courier New" w:hAnsi="Courier New"/>
+          <w:color w:val="cc7832"/>
+          <w:rtl w:val="0"/>
+        </w:rPr>
+        <w:t xml:space="preserve">       int </w:t>
+      </w:r>
+      <w:r>
+        <w:rPr>
+          <w:rFonts w:ascii="Courier New" w:cs="Courier New" w:eastAsia="Courier New" w:hAnsi="Courier New"/>
+          <w:color w:val="a9b7c6"/>
+          <w:rtl w:val="0"/>
+        </w:rPr>
+        <w:t xml:space="preserve">sum = </w:t>
+      </w:r>
+      <w:r>
+        <w:rPr>
+          <w:rFonts w:ascii="Courier New" w:cs="Courier New" w:eastAsia="Courier New" w:hAnsi="Courier New"/>
+          <w:color w:val="6897bb"/>
+          <w:rtl w:val="0"/>
+        </w:rPr>
+        <w:t xml:space="preserve">0</w:t>
+      </w:r>
+      <w:r>
+        <w:rPr>
+          <w:rFonts w:ascii="Courier New" w:cs="Courier New" w:eastAsia="Courier New" w:hAnsi="Courier New"/>
+          <w:color w:val="cc7832"/>
+          <w:rtl w:val="0"/>
+        </w:rPr>
+        <w:t xml:space="preserve">;</w:t>
+      </w:r>
+    </w:p>
+    <w:p>
+      <w:pPr>
+        <w:shd w:fill="1e1f22" w:val="clear"/>
+        <w:rPr>
+          <w:rFonts w:ascii="Courier New" w:cs="Courier New" w:eastAsia="Courier New" w:hAnsi="Courier New"/>
+          <w:color w:val="a9b7c6"/>
+        </w:rPr>
+      </w:pPr>
+      <w:r>
+        <w:rPr>
+          <w:rFonts w:ascii="Courier New" w:cs="Courier New" w:eastAsia="Courier New" w:hAnsi="Courier New"/>
+          <w:color w:val="cc7832"/>
+          <w:rtl w:val="0"/>
+        </w:rPr>
+        <w:t xml:space="preserve">       try </w:t>
+      </w:r>
+      <w:r>
+        <w:rPr>
+          <w:rFonts w:ascii="Courier New" w:cs="Courier New" w:eastAsia="Courier New" w:hAnsi="Courier New"/>
+          <w:color w:val="a9b7c6"/>
+          <w:rtl w:val="0"/>
+        </w:rPr>
+        <w:t xml:space="preserve">{</w:t>
+      </w:r>
+    </w:p>
+    <w:p>
+      <w:pPr>
+        <w:shd w:fill="1e1f22" w:val="clear"/>
+        <w:rPr>
+          <w:rFonts w:ascii="Courier New" w:cs="Courier New" w:eastAsia="Courier New" w:hAnsi="Courier New"/>
+          <w:color w:val="a9b7c6"/>
+        </w:rPr>
+      </w:pPr>
+      <w:r>
+        <w:rPr>
+          <w:rtl w:val="0"/>
+        </w:rPr>
+      </w:r>
+    </w:p>
+    <w:p>
+      <w:pPr>
+        <w:shd w:fill="1e1f22" w:val="clear"/>
+        <w:rPr>
+          <w:rFonts w:ascii="Courier New" w:cs="Courier New" w:eastAsia="Courier New" w:hAnsi="Courier New"/>
+          <w:color w:val="a9b7c6"/>
+        </w:rPr>
+      </w:pPr>
+      <w:r>
+        <w:rPr>
+          <w:rFonts w:ascii="Courier New" w:cs="Courier New" w:eastAsia="Courier New" w:hAnsi="Courier New"/>
+          <w:color w:val="a9b7c6"/>
+          <w:rtl w:val="0"/>
+        </w:rPr>
+        <w:t xml:space="preserve">           </w:t>
+      </w:r>
+      <w:r>
+        <w:rPr>
+          <w:rFonts w:ascii="Courier New" w:cs="Courier New" w:eastAsia="Courier New" w:hAnsi="Courier New"/>
+          <w:color w:val="cc7832"/>
+          <w:rtl w:val="0"/>
+        </w:rPr>
+        <w:t xml:space="preserve">while </w:t>
+      </w:r>
+      <w:r>
+        <w:rPr>
+          <w:rFonts w:ascii="Courier New" w:cs="Courier New" w:eastAsia="Courier New" w:hAnsi="Courier New"/>
+          <w:color w:val="a9b7c6"/>
+          <w:rtl w:val="0"/>
+        </w:rPr>
+        <w:t xml:space="preserve">(sum != </w:t>
+      </w:r>
+      <w:r>
+        <w:rPr>
+          <w:rFonts w:ascii="Courier New" w:cs="Courier New" w:eastAsia="Courier New" w:hAnsi="Courier New"/>
+          <w:color w:val="6897bb"/>
+          <w:rtl w:val="0"/>
+        </w:rPr>
+        <w:t xml:space="preserve">180</w:t>
+      </w:r>
+      <w:r>
+        <w:rPr>
+          <w:rFonts w:ascii="Courier New" w:cs="Courier New" w:eastAsia="Courier New" w:hAnsi="Courier New"/>
+          <w:color w:val="a9b7c6"/>
+          <w:rtl w:val="0"/>
+        </w:rPr>
+        <w:t xml:space="preserve">){</w:t>
+      </w:r>
+    </w:p>
+    <w:p>
+      <w:pPr>
+        <w:shd w:fill="1e1f22" w:val="clear"/>
+        <w:rPr>
+          <w:rFonts w:ascii="Courier New" w:cs="Courier New" w:eastAsia="Courier New" w:hAnsi="Courier New"/>
+          <w:color w:val="cc7832"/>
+        </w:rPr>
+      </w:pPr>
+      <w:r>
+        <w:rPr>
+          <w:rFonts w:ascii="Courier New" w:cs="Courier New" w:eastAsia="Courier New" w:hAnsi="Courier New"/>
+          <w:color w:val="a9b7c6"/>
+          <w:rtl w:val="0"/>
+        </w:rPr>
+        <w:t xml:space="preserve">               sum = </w:t>
+      </w:r>
+      <w:r>
+        <w:rPr>
+          <w:rFonts w:ascii="Courier New" w:cs="Courier New" w:eastAsia="Courier New" w:hAnsi="Courier New"/>
+          <w:color w:val="6897bb"/>
+          <w:rtl w:val="0"/>
+        </w:rPr>
+        <w:t xml:space="preserve">0</w:t>
+      </w:r>
+      <w:r>
+        <w:rPr>
+          <w:rFonts w:ascii="Courier New" w:cs="Courier New" w:eastAsia="Courier New" w:hAnsi="Courier New"/>
+          <w:color w:val="cc7832"/>
+          <w:rtl w:val="0"/>
+        </w:rPr>
+        <w:t xml:space="preserve">;</w:t>
+      </w:r>
+    </w:p>
+    <w:p>
+      <w:pPr>
+        <w:shd w:fill="1e1f22" w:val="clear"/>
+        <w:rPr>
+          <w:rFonts w:ascii="Courier New" w:cs="Courier New" w:eastAsia="Courier New" w:hAnsi="Courier New"/>
+          <w:color w:val="a9b7c6"/>
+        </w:rPr>
+      </w:pPr>
+      <w:r>
+        <w:rPr>
+          <w:rFonts w:ascii="Courier New" w:cs="Courier New" w:eastAsia="Courier New" w:hAnsi="Courier New"/>
+          <w:color w:val="cc7832"/>
+          <w:rtl w:val="0"/>
+        </w:rPr>
+        <w:t xml:space="preserve">               for </w:t>
+      </w:r>
+      <w:r>
+        <w:rPr>
+          <w:rFonts w:ascii="Courier New" w:cs="Courier New" w:eastAsia="Courier New" w:hAnsi="Courier New"/>
+          <w:color w:val="a9b7c6"/>
+          <w:rtl w:val="0"/>
+        </w:rPr>
+        <w:t xml:space="preserve">(</w:t>
+      </w:r>
+      <w:r>
+        <w:rPr>
+          <w:rFonts w:ascii="Courier New" w:cs="Courier New" w:eastAsia="Courier New" w:hAnsi="Courier New"/>
+          <w:color w:val="cc7832"/>
+          <w:rtl w:val="0"/>
+        </w:rPr>
+        <w:t xml:space="preserve">int </w:t>
+      </w:r>
+      <w:r>
+        <w:rPr>
+          <w:rFonts w:ascii="Courier New" w:cs="Courier New" w:eastAsia="Courier New" w:hAnsi="Courier New"/>
+          <w:color w:val="a9b7c6"/>
+          <w:rtl w:val="0"/>
+        </w:rPr>
+        <w:t xml:space="preserve">i = </w:t>
+      </w:r>
+      <w:r>
+        <w:rPr>
+          <w:rFonts w:ascii="Courier New" w:cs="Courier New" w:eastAsia="Courier New" w:hAnsi="Courier New"/>
+          <w:color w:val="6897bb"/>
+          <w:rtl w:val="0"/>
+        </w:rPr>
+        <w:t xml:space="preserve">0</w:t>
+      </w:r>
+      <w:r>
+        <w:rPr>
+          <w:rFonts w:ascii="Courier New" w:cs="Courier New" w:eastAsia="Courier New" w:hAnsi="Courier New"/>
+          <w:color w:val="cc7832"/>
+          <w:rtl w:val="0"/>
+        </w:rPr>
+        <w:t xml:space="preserve">; </w:t>
+      </w:r>
+      <w:r>
+        <w:rPr>
+          <w:rFonts w:ascii="Courier New" w:cs="Courier New" w:eastAsia="Courier New" w:hAnsi="Courier New"/>
+          <w:color w:val="a9b7c6"/>
+          <w:rtl w:val="0"/>
+        </w:rPr>
+        <w:t xml:space="preserve">i &lt; angles.</w:t>
+      </w:r>
+      <w:r>
+        <w:rPr>
+          <w:rFonts w:ascii="Courier New" w:cs="Courier New" w:eastAsia="Courier New" w:hAnsi="Courier New"/>
+          <w:color w:val="9876aa"/>
+          <w:rtl w:val="0"/>
+        </w:rPr>
+        <w:t xml:space="preserve">length</w:t>
+      </w:r>
+      <w:r>
+        <w:rPr>
+          <w:rFonts w:ascii="Courier New" w:cs="Courier New" w:eastAsia="Courier New" w:hAnsi="Courier New"/>
+          <w:color w:val="cc7832"/>
+          <w:rtl w:val="0"/>
+        </w:rPr>
+        <w:t xml:space="preserve">; </w:t>
+      </w:r>
+      <w:r>
+        <w:rPr>
+          <w:rFonts w:ascii="Courier New" w:cs="Courier New" w:eastAsia="Courier New" w:hAnsi="Courier New"/>
+          <w:color w:val="a9b7c6"/>
+          <w:rtl w:val="0"/>
+        </w:rPr>
+        <w:t xml:space="preserve">i++) {</w:t>
+      </w:r>
+    </w:p>
+    <w:p>
+      <w:pPr>
+        <w:shd w:fill="1e1f22" w:val="clear"/>
+        <w:rPr>
+          <w:rFonts w:ascii="Courier New" w:cs="Courier New" w:eastAsia="Courier New" w:hAnsi="Courier New"/>
+          <w:color w:val="cc7832"/>
+        </w:rPr>
+      </w:pPr>
+      <w:r>
+        <w:rPr>
+          <w:rFonts w:ascii="Courier New" w:cs="Courier New" w:eastAsia="Courier New" w:hAnsi="Courier New"/>
+          <w:color w:val="a9b7c6"/>
+          <w:rtl w:val="0"/>
+        </w:rPr>
+        <w:t xml:space="preserve">                   System.</w:t>
+      </w:r>
+      <w:r>
+        <w:rPr>
+          <w:rFonts w:ascii="Courier New" w:cs="Courier New" w:eastAsia="Courier New" w:hAnsi="Courier New"/>
+          <w:i w:val="1"/>
+          <w:color w:val="9876aa"/>
+          <w:rtl w:val="0"/>
+        </w:rPr>
+        <w:t xml:space="preserve">out</w:t>
+      </w:r>
+      <w:r>
+        <w:rPr>
+          <w:rFonts w:ascii="Courier New" w:cs="Courier New" w:eastAsia="Courier New" w:hAnsi="Courier New"/>
+          <w:color w:val="a9b7c6"/>
+          <w:rtl w:val="0"/>
+        </w:rPr>
+        <w:t xml:space="preserve">.println(</w:t>
+      </w:r>
+      <w:r>
+        <w:rPr>
+          <w:rFonts w:ascii="Courier New" w:cs="Courier New" w:eastAsia="Courier New" w:hAnsi="Courier New"/>
+          <w:color w:val="6a8759"/>
+          <w:rtl w:val="0"/>
+        </w:rPr>
+        <w:t xml:space="preserve">"Introduce a value for the angles in position [" </w:t>
+      </w:r>
+      <w:r>
+        <w:rPr>
+          <w:rFonts w:ascii="Courier New" w:cs="Courier New" w:eastAsia="Courier New" w:hAnsi="Courier New"/>
+          <w:color w:val="a9b7c6"/>
+          <w:rtl w:val="0"/>
+        </w:rPr>
+        <w:t xml:space="preserve">+ i + </w:t>
+      </w:r>
+      <w:r>
+        <w:rPr>
+          <w:rFonts w:ascii="Courier New" w:cs="Courier New" w:eastAsia="Courier New" w:hAnsi="Courier New"/>
+          <w:color w:val="6a8759"/>
+          <w:rtl w:val="0"/>
+        </w:rPr>
+        <w:t xml:space="preserve">"]"</w:t>
+      </w:r>
+      <w:r>
+        <w:rPr>
+          <w:rFonts w:ascii="Courier New" w:cs="Courier New" w:eastAsia="Courier New" w:hAnsi="Courier New"/>
+          <w:color w:val="a9b7c6"/>
+          <w:rtl w:val="0"/>
+        </w:rPr>
+        <w:t xml:space="preserve">)</w:t>
+      </w:r>
+      <w:r>
+        <w:rPr>
+          <w:rFonts w:ascii="Courier New" w:cs="Courier New" w:eastAsia="Courier New" w:hAnsi="Courier New"/>
+          <w:color w:val="cc7832"/>
+          <w:rtl w:val="0"/>
+        </w:rPr>
+        <w:t xml:space="preserve">;</w:t>
+      </w:r>
+    </w:p>
+    <w:p>
+      <w:pPr>
+        <w:shd w:fill="1e1f22" w:val="clear"/>
+        <w:rPr>
+          <w:rFonts w:ascii="Courier New" w:cs="Courier New" w:eastAsia="Courier New" w:hAnsi="Courier New"/>
+          <w:color w:val="cc7832"/>
+        </w:rPr>
+      </w:pPr>
+      <w:r>
+        <w:rPr>
+          <w:rFonts w:ascii="Courier New" w:cs="Courier New" w:eastAsia="Courier New" w:hAnsi="Courier New"/>
+          <w:color w:val="cc7832"/>
+          <w:rtl w:val="0"/>
+        </w:rPr>
+        <w:t xml:space="preserve">                   </w:t>
+      </w:r>
+      <w:r>
+        <w:rPr>
+          <w:rFonts w:ascii="Courier New" w:cs="Courier New" w:eastAsia="Courier New" w:hAnsi="Courier New"/>
+          <w:color w:val="a9b7c6"/>
+          <w:rtl w:val="0"/>
+        </w:rPr>
+        <w:t xml:space="preserve">aux = </w:t>
+      </w:r>
+      <w:r>
+        <w:rPr>
+          <w:rFonts w:ascii="Courier New" w:cs="Courier New" w:eastAsia="Courier New" w:hAnsi="Courier New"/>
+          <w:i w:val="1"/>
+          <w:color w:val="9876aa"/>
+          <w:rtl w:val="0"/>
+        </w:rPr>
+        <w:t xml:space="preserve">sc</w:t>
+      </w:r>
+      <w:r>
+        <w:rPr>
+          <w:rFonts w:ascii="Courier New" w:cs="Courier New" w:eastAsia="Courier New" w:hAnsi="Courier New"/>
+          <w:color w:val="a9b7c6"/>
+          <w:rtl w:val="0"/>
+        </w:rPr>
+        <w:t xml:space="preserve">.next()</w:t>
+      </w:r>
+      <w:r>
+        <w:rPr>
+          <w:rFonts w:ascii="Courier New" w:cs="Courier New" w:eastAsia="Courier New" w:hAnsi="Courier New"/>
+          <w:color w:val="cc7832"/>
+          <w:rtl w:val="0"/>
+        </w:rPr>
+        <w:t xml:space="preserve">;</w:t>
+      </w:r>
+    </w:p>
+    <w:p>
+      <w:pPr>
+        <w:shd w:fill="1e1f22" w:val="clear"/>
+        <w:rPr>
+          <w:rFonts w:ascii="Courier New" w:cs="Courier New" w:eastAsia="Courier New" w:hAnsi="Courier New"/>
+          <w:color w:val="a9b7c6"/>
+        </w:rPr>
+      </w:pPr>
+      <w:r>
+        <w:rPr>
+          <w:rFonts w:ascii="Courier New" w:cs="Courier New" w:eastAsia="Courier New" w:hAnsi="Courier New"/>
+          <w:color w:val="cc7832"/>
+          <w:rtl w:val="0"/>
+        </w:rPr>
+        <w:t xml:space="preserve">                   while </w:t>
+      </w:r>
+      <w:r>
+        <w:rPr>
+          <w:rFonts w:ascii="Courier New" w:cs="Courier New" w:eastAsia="Courier New" w:hAnsi="Courier New"/>
+          <w:color w:val="a9b7c6"/>
+          <w:rtl w:val="0"/>
+        </w:rPr>
+        <w:t xml:space="preserve">(</w:t>
+      </w:r>
+      <w:r>
+        <w:rPr>
+          <w:rFonts w:ascii="Courier New" w:cs="Courier New" w:eastAsia="Courier New" w:hAnsi="Courier New"/>
+          <w:i w:val="1"/>
+          <w:color w:val="a9b7c6"/>
+          <w:rtl w:val="0"/>
+        </w:rPr>
+        <w:t xml:space="preserve">isNumeric</w:t>
+      </w:r>
+      <w:r>
+        <w:rPr>
+          <w:rFonts w:ascii="Courier New" w:cs="Courier New" w:eastAsia="Courier New" w:hAnsi="Courier New"/>
+          <w:color w:val="a9b7c6"/>
+          <w:rtl w:val="0"/>
+        </w:rPr>
+        <w:t xml:space="preserve">(aux)) {</w:t>
+      </w:r>
+    </w:p>
+    <w:p>
+      <w:pPr>
+        <w:shd w:fill="1e1f22" w:val="clear"/>
+        <w:rPr>
+          <w:rFonts w:ascii="Courier New" w:cs="Courier New" w:eastAsia="Courier New" w:hAnsi="Courier New"/>
+          <w:color w:val="cc7832"/>
+        </w:rPr>
+      </w:pPr>
+      <w:r>
+        <w:rPr>
+          <w:rFonts w:ascii="Courier New" w:cs="Courier New" w:eastAsia="Courier New" w:hAnsi="Courier New"/>
+          <w:color w:val="a9b7c6"/>
+          <w:rtl w:val="0"/>
+        </w:rPr>
+        <w:t xml:space="preserve">                       System.</w:t>
+      </w:r>
+      <w:r>
+        <w:rPr>
+          <w:rFonts w:ascii="Courier New" w:cs="Courier New" w:eastAsia="Courier New" w:hAnsi="Courier New"/>
+          <w:i w:val="1"/>
+          <w:color w:val="9876aa"/>
+          <w:rtl w:val="0"/>
+        </w:rPr>
+        <w:t xml:space="preserve">out</w:t>
+      </w:r>
+      <w:r>
+        <w:rPr>
+          <w:rFonts w:ascii="Courier New" w:cs="Courier New" w:eastAsia="Courier New" w:hAnsi="Courier New"/>
+          <w:color w:val="a9b7c6"/>
+          <w:rtl w:val="0"/>
+        </w:rPr>
+        <w:t xml:space="preserve">.println(</w:t>
+      </w:r>
+      <w:r>
+        <w:rPr>
+          <w:rFonts w:ascii="Courier New" w:cs="Courier New" w:eastAsia="Courier New" w:hAnsi="Courier New"/>
+          <w:color w:val="6a8759"/>
+          <w:rtl w:val="0"/>
+        </w:rPr>
+        <w:t xml:space="preserve">"Introduce a correct option:"</w:t>
+      </w:r>
+      <w:r>
+        <w:rPr>
+          <w:rFonts w:ascii="Courier New" w:cs="Courier New" w:eastAsia="Courier New" w:hAnsi="Courier New"/>
+          <w:color w:val="a9b7c6"/>
+          <w:rtl w:val="0"/>
+        </w:rPr>
+        <w:t xml:space="preserve">)</w:t>
+      </w:r>
+      <w:r>
+        <w:rPr>
+          <w:rFonts w:ascii="Courier New" w:cs="Courier New" w:eastAsia="Courier New" w:hAnsi="Courier New"/>
+          <w:color w:val="cc7832"/>
+          <w:rtl w:val="0"/>
+        </w:rPr>
+        <w:t xml:space="preserve">;</w:t>
+      </w:r>
+    </w:p>
+    <w:p>
+      <w:pPr>
+        <w:shd w:fill="1e1f22" w:val="clear"/>
+        <w:rPr>
+          <w:rFonts w:ascii="Courier New" w:cs="Courier New" w:eastAsia="Courier New" w:hAnsi="Courier New"/>
+          <w:color w:val="cc7832"/>
+        </w:rPr>
+      </w:pPr>
+      <w:r>
+        <w:rPr>
+          <w:rFonts w:ascii="Courier New" w:cs="Courier New" w:eastAsia="Courier New" w:hAnsi="Courier New"/>
+          <w:color w:val="cc7832"/>
+          <w:rtl w:val="0"/>
+        </w:rPr>
+        <w:t xml:space="preserve">                       </w:t>
+      </w:r>
+      <w:r>
+        <w:rPr>
+          <w:rFonts w:ascii="Courier New" w:cs="Courier New" w:eastAsia="Courier New" w:hAnsi="Courier New"/>
+          <w:color w:val="a9b7c6"/>
+          <w:rtl w:val="0"/>
+        </w:rPr>
+        <w:t xml:space="preserve">aux = </w:t>
+      </w:r>
+      <w:r>
+        <w:rPr>
+          <w:rFonts w:ascii="Courier New" w:cs="Courier New" w:eastAsia="Courier New" w:hAnsi="Courier New"/>
+          <w:i w:val="1"/>
+          <w:color w:val="9876aa"/>
+          <w:rtl w:val="0"/>
+        </w:rPr>
+        <w:t xml:space="preserve">sc</w:t>
+      </w:r>
+      <w:r>
+        <w:rPr>
+          <w:rFonts w:ascii="Courier New" w:cs="Courier New" w:eastAsia="Courier New" w:hAnsi="Courier New"/>
+          <w:color w:val="a9b7c6"/>
+          <w:rtl w:val="0"/>
+        </w:rPr>
+        <w:t xml:space="preserve">.next()</w:t>
+      </w:r>
+      <w:r>
+        <w:rPr>
+          <w:rFonts w:ascii="Courier New" w:cs="Courier New" w:eastAsia="Courier New" w:hAnsi="Courier New"/>
+          <w:color w:val="cc7832"/>
+          <w:rtl w:val="0"/>
+        </w:rPr>
+        <w:t xml:space="preserve">;</w:t>
+      </w:r>
+    </w:p>
+    <w:p>
+      <w:pPr>
+        <w:shd w:fill="1e1f22" w:val="clear"/>
+        <w:rPr>
+          <w:rFonts w:ascii="Courier New" w:cs="Courier New" w:eastAsia="Courier New" w:hAnsi="Courier New"/>
+          <w:color w:val="a9b7c6"/>
+        </w:rPr>
+      </w:pPr>
+      <w:r>
+        <w:rPr>
+          <w:rFonts w:ascii="Courier New" w:cs="Courier New" w:eastAsia="Courier New" w:hAnsi="Courier New"/>
+          <w:color w:val="cc7832"/>
+          <w:rtl w:val="0"/>
+        </w:rPr>
+        <w:t xml:space="preserve">                   </w:t>
+      </w:r>
+      <w:r>
+        <w:rPr>
+          <w:rFonts w:ascii="Courier New" w:cs="Courier New" w:eastAsia="Courier New" w:hAnsi="Courier New"/>
+          <w:color w:val="a9b7c6"/>
+          <w:rtl w:val="0"/>
+        </w:rPr>
+        <w:t xml:space="preserve">}</w:t>
+      </w:r>
+    </w:p>
+    <w:p>
+      <w:pPr>
+        <w:shd w:fill="1e1f22" w:val="clear"/>
+        <w:rPr>
+          <w:rFonts w:ascii="Courier New" w:cs="Courier New" w:eastAsia="Courier New" w:hAnsi="Courier New"/>
+          <w:color w:val="cc7832"/>
+        </w:rPr>
+      </w:pPr>
+      <w:r>
+        <w:rPr>
+          <w:rFonts w:ascii="Courier New" w:cs="Courier New" w:eastAsia="Courier New" w:hAnsi="Courier New"/>
+          <w:color w:val="a9b7c6"/>
+          <w:rtl w:val="0"/>
+        </w:rPr>
+        <w:t xml:space="preserve">                   angles[i] = Integer.</w:t>
+      </w:r>
+      <w:r>
+        <w:rPr>
+          <w:rFonts w:ascii="Courier New" w:cs="Courier New" w:eastAsia="Courier New" w:hAnsi="Courier New"/>
+          <w:i w:val="1"/>
+          <w:color w:val="a9b7c6"/>
+          <w:rtl w:val="0"/>
+        </w:rPr>
+        <w:t xml:space="preserve">parseInt</w:t>
+      </w:r>
+      <w:r>
+        <w:rPr>
+          <w:rFonts w:ascii="Courier New" w:cs="Courier New" w:eastAsia="Courier New" w:hAnsi="Courier New"/>
+          <w:color w:val="a9b7c6"/>
+          <w:rtl w:val="0"/>
+        </w:rPr>
+        <w:t xml:space="preserve">(aux)</w:t>
+      </w:r>
+      <w:r>
+        <w:rPr>
+          <w:rFonts w:ascii="Courier New" w:cs="Courier New" w:eastAsia="Courier New" w:hAnsi="Courier New"/>
+          <w:color w:val="cc7832"/>
+          <w:rtl w:val="0"/>
+        </w:rPr>
+        <w:t xml:space="preserve">;</w:t>
+      </w:r>
+    </w:p>
+    <w:p>
+      <w:pPr>
+        <w:shd w:fill="1e1f22" w:val="clear"/>
+        <w:rPr>
+          <w:rFonts w:ascii="Courier New" w:cs="Courier New" w:eastAsia="Courier New" w:hAnsi="Courier New"/>
+          <w:color w:val="cc7832"/>
+        </w:rPr>
+      </w:pPr>
+      <w:r>
+        <w:rPr>
+          <w:rFonts w:ascii="Courier New" w:cs="Courier New" w:eastAsia="Courier New" w:hAnsi="Courier New"/>
+          <w:color w:val="cc7832"/>
+          <w:rtl w:val="0"/>
+        </w:rPr>
+        <w:t xml:space="preserve">                   </w:t>
+      </w:r>
+      <w:r>
+        <w:rPr>
+          <w:rFonts w:ascii="Courier New" w:cs="Courier New" w:eastAsia="Courier New" w:hAnsi="Courier New"/>
+          <w:color w:val="a9b7c6"/>
+          <w:rtl w:val="0"/>
+        </w:rPr>
+        <w:t xml:space="preserve">sum += angles[i]</w:t>
+      </w:r>
+      <w:r>
+        <w:rPr>
+          <w:rFonts w:ascii="Courier New" w:cs="Courier New" w:eastAsia="Courier New" w:hAnsi="Courier New"/>
+          <w:color w:val="cc7832"/>
+          <w:rtl w:val="0"/>
+        </w:rPr>
+        <w:t xml:space="preserve">;</w:t>
+      </w:r>
+    </w:p>
+    <w:p>
+      <w:pPr>
+        <w:shd w:fill="1e1f22" w:val="clear"/>
+        <w:rPr>
+          <w:rFonts w:ascii="Courier New" w:cs="Courier New" w:eastAsia="Courier New" w:hAnsi="Courier New"/>
+          <w:color w:val="cc7832"/>
+        </w:rPr>
+      </w:pPr>
+      <w:r>
+        <w:rPr>
+          <w:rtl w:val="0"/>
+        </w:rPr>
+      </w:r>
+    </w:p>
+    <w:p>
+      <w:pPr>
+        <w:shd w:fill="1e1f22" w:val="clear"/>
+        <w:rPr>
+          <w:rFonts w:ascii="Courier New" w:cs="Courier New" w:eastAsia="Courier New" w:hAnsi="Courier New"/>
+          <w:color w:val="a9b7c6"/>
+        </w:rPr>
+      </w:pPr>
+      <w:r>
+        <w:rPr>
+          <w:rFonts w:ascii="Courier New" w:cs="Courier New" w:eastAsia="Courier New" w:hAnsi="Courier New"/>
+          <w:color w:val="cc7832"/>
+          <w:rtl w:val="0"/>
+        </w:rPr>
+        <w:t xml:space="preserve">               </w:t>
+      </w:r>
+      <w:r>
+        <w:rPr>
+          <w:rFonts w:ascii="Courier New" w:cs="Courier New" w:eastAsia="Courier New" w:hAnsi="Courier New"/>
+          <w:color w:val="a9b7c6"/>
+          <w:rtl w:val="0"/>
+        </w:rPr>
+        <w:t xml:space="preserve">}</w:t>
+      </w:r>
+    </w:p>
+    <w:p>
+      <w:pPr>
+        <w:shd w:fill="1e1f22" w:val="clear"/>
+        <w:rPr>
+          <w:rFonts w:ascii="Courier New" w:cs="Courier New" w:eastAsia="Courier New" w:hAnsi="Courier New"/>
+          <w:color w:val="cc7832"/>
+        </w:rPr>
+      </w:pPr>
+      <w:r>
+        <w:rPr>
+          <w:rFonts w:ascii="Courier New" w:cs="Courier New" w:eastAsia="Courier New" w:hAnsi="Courier New"/>
+          <w:color w:val="a9b7c6"/>
+          <w:rtl w:val="0"/>
+        </w:rPr>
+        <w:t xml:space="preserve">               System.</w:t>
+      </w:r>
+      <w:r>
+        <w:rPr>
+          <w:rFonts w:ascii="Courier New" w:cs="Courier New" w:eastAsia="Courier New" w:hAnsi="Courier New"/>
+          <w:i w:val="1"/>
+          <w:color w:val="9876aa"/>
+          <w:rtl w:val="0"/>
+        </w:rPr>
+        <w:t xml:space="preserve">out</w:t>
+      </w:r>
+      <w:r>
+        <w:rPr>
+          <w:rFonts w:ascii="Courier New" w:cs="Courier New" w:eastAsia="Courier New" w:hAnsi="Courier New"/>
+          <w:color w:val="a9b7c6"/>
+          <w:rtl w:val="0"/>
+        </w:rPr>
+        <w:t xml:space="preserve">.println(sum)</w:t>
+      </w:r>
+      <w:r>
+        <w:rPr>
+          <w:rFonts w:ascii="Courier New" w:cs="Courier New" w:eastAsia="Courier New" w:hAnsi="Courier New"/>
+          <w:color w:val="cc7832"/>
+          <w:rtl w:val="0"/>
+        </w:rPr>
+        <w:t xml:space="preserve">;</w:t>
+      </w:r>
+    </w:p>
+    <w:p>
+      <w:pPr>
+        <w:shd w:fill="1e1f22" w:val="clear"/>
+        <w:rPr>
+          <w:rFonts w:ascii="Courier New" w:cs="Courier New" w:eastAsia="Courier New" w:hAnsi="Courier New"/>
+          <w:color w:val="a9b7c6"/>
+        </w:rPr>
+      </w:pPr>
+      <w:r>
+        <w:rPr>
+          <w:rFonts w:ascii="Courier New" w:cs="Courier New" w:eastAsia="Courier New" w:hAnsi="Courier New"/>
+          <w:color w:val="cc7832"/>
+          <w:rtl w:val="0"/>
+        </w:rPr>
+        <w:t xml:space="preserve">           </w:t>
+      </w:r>
+      <w:r>
+        <w:rPr>
+          <w:rFonts w:ascii="Courier New" w:cs="Courier New" w:eastAsia="Courier New" w:hAnsi="Courier New"/>
+          <w:color w:val="a9b7c6"/>
+          <w:rtl w:val="0"/>
+        </w:rPr>
+        <w:t xml:space="preserve">}</w:t>
+      </w:r>
+    </w:p>
+    <w:p>
+      <w:pPr>
+        <w:shd w:fill="1e1f22" w:val="clear"/>
+        <w:rPr>
+          <w:rFonts w:ascii="Courier New" w:cs="Courier New" w:eastAsia="Courier New" w:hAnsi="Courier New"/>
+          <w:color w:val="a9b7c6"/>
+        </w:rPr>
+      </w:pPr>
+      <w:r>
+        <w:rPr>
+          <w:rFonts w:ascii="Courier New" w:cs="Courier New" w:eastAsia="Courier New" w:hAnsi="Courier New"/>
+          <w:color w:val="a9b7c6"/>
+          <w:rtl w:val="0"/>
+        </w:rPr>
+        <w:t xml:space="preserve">       }</w:t>
+      </w:r>
+      <w:r>
+        <w:rPr>
+          <w:rFonts w:ascii="Courier New" w:cs="Courier New" w:eastAsia="Courier New" w:hAnsi="Courier New"/>
+          <w:color w:val="cc7832"/>
+          <w:rtl w:val="0"/>
+        </w:rPr>
+        <w:t xml:space="preserve">catch </w:t>
+      </w:r>
+      <w:r>
+        <w:rPr>
+          <w:rFonts w:ascii="Courier New" w:cs="Courier New" w:eastAsia="Courier New" w:hAnsi="Courier New"/>
+          <w:color w:val="a9b7c6"/>
+          <w:rtl w:val="0"/>
+        </w:rPr>
+        <w:t xml:space="preserve">(IOException e){</w:t>
+      </w:r>
+    </w:p>
+    <w:p>
+      <w:pPr>
+        <w:shd w:fill="1e1f22" w:val="clear"/>
+        <w:rPr>
+          <w:rFonts w:ascii="Courier New" w:cs="Courier New" w:eastAsia="Courier New" w:hAnsi="Courier New"/>
+          <w:color w:val="a9b7c6"/>
+        </w:rPr>
+      </w:pPr>
+      <w:r>
+        <w:rPr>
+          <w:rtl w:val="0"/>
+        </w:rPr>
+      </w:r>
+    </w:p>
+    <w:p>
+      <w:pPr>
+        <w:shd w:fill="1e1f22" w:val="clear"/>
+        <w:rPr>
+          <w:rFonts w:ascii="Courier New" w:cs="Courier New" w:eastAsia="Courier New" w:hAnsi="Courier New"/>
+          <w:color w:val="a9b7c6"/>
+        </w:rPr>
+      </w:pPr>
+      <w:r>
+        <w:rPr>
+          <w:rFonts w:ascii="Courier New" w:cs="Courier New" w:eastAsia="Courier New" w:hAnsi="Courier New"/>
+          <w:color w:val="a9b7c6"/>
+          <w:rtl w:val="0"/>
+        </w:rPr>
+        <w:t xml:space="preserve">       }</w:t>
+      </w:r>
+    </w:p>
+    <w:p>
+      <w:pPr>
+        <w:shd w:fill="1e1f22" w:val="clear"/>
+        <w:rPr>
+          <w:rFonts w:ascii="Courier New" w:cs="Courier New" w:eastAsia="Courier New" w:hAnsi="Courier New"/>
+          <w:color w:val="a9b7c6"/>
+        </w:rPr>
+      </w:pPr>
+      <w:r>
+        <w:rPr>
+          <w:rtl w:val="0"/>
+        </w:rPr>
+      </w:r>
+    </w:p>
+    <w:p>
+      <w:pPr>
+        <w:shd w:fill="1e1f22" w:val="clear"/>
+        <w:rPr>
+          <w:rFonts w:ascii="Courier New" w:cs="Courier New" w:eastAsia="Courier New" w:hAnsi="Courier New"/>
+          <w:color w:val="cc7832"/>
+        </w:rPr>
+      </w:pPr>
+      <w:r>
+        <w:rPr>
+          <w:rFonts w:ascii="Courier New" w:cs="Courier New" w:eastAsia="Courier New" w:hAnsi="Courier New"/>
+          <w:color w:val="a9b7c6"/>
+          <w:rtl w:val="0"/>
+        </w:rPr>
+        <w:t xml:space="preserve">       </w:t>
+      </w:r>
+      <w:r>
+        <w:rPr>
+          <w:rFonts w:ascii="Courier New" w:cs="Courier New" w:eastAsia="Courier New" w:hAnsi="Courier New"/>
+          <w:color w:val="cc7832"/>
+          <w:rtl w:val="0"/>
+        </w:rPr>
+        <w:t xml:space="preserve">return </w:t>
+      </w:r>
+      <w:r>
+        <w:rPr>
+          <w:rFonts w:ascii="Courier New" w:cs="Courier New" w:eastAsia="Courier New" w:hAnsi="Courier New"/>
+          <w:color w:val="a9b7c6"/>
+          <w:rtl w:val="0"/>
+        </w:rPr>
+        <w:t xml:space="preserve">angles</w:t>
+      </w:r>
+      <w:r>
+        <w:rPr>
+          <w:rFonts w:ascii="Courier New" w:cs="Courier New" w:eastAsia="Courier New" w:hAnsi="Courier New"/>
+          <w:color w:val="cc7832"/>
+          <w:rtl w:val="0"/>
+        </w:rPr>
+        <w:t xml:space="preserve">;</w:t>
+      </w:r>
+    </w:p>
+    <w:p>
+      <w:pPr>
+        <w:shd w:fill="1e1f22" w:val="clear"/>
+        <w:rPr>
+          <w:rFonts w:ascii="Courier New" w:cs="Courier New" w:eastAsia="Courier New" w:hAnsi="Courier New"/>
+          <w:color w:val="a9b7c6"/>
+        </w:rPr>
+      </w:pPr>
+      <w:r>
+        <w:rPr>
+          <w:rFonts w:ascii="Courier New" w:cs="Courier New" w:eastAsia="Courier New" w:hAnsi="Courier New"/>
+          <w:color w:val="cc7832"/>
+          <w:rtl w:val="0"/>
+        </w:rPr>
+        <w:t xml:space="preserve">   </w:t>
+      </w:r>
+      <w:r>
+        <w:rPr>
+          <w:rFonts w:ascii="Courier New" w:cs="Courier New" w:eastAsia="Courier New" w:hAnsi="Courier New"/>
+          <w:color w:val="a9b7c6"/>
+          <w:rtl w:val="0"/>
+        </w:rPr>
+        <w:t xml:space="preserve">}</w:t>
+      </w:r>
+    </w:p>
+    <w:p>
+      <w:pPr>
+        <w:shd w:fill="1e1f22" w:val="clear"/>
+        <w:rPr>
+          <w:rFonts w:ascii="Courier New" w:cs="Courier New" w:eastAsia="Courier New" w:hAnsi="Courier New"/>
+          <w:color w:val="a9b7c6"/>
+        </w:rPr>
+      </w:pPr>
+      <w:r>
+        <w:rPr>
+          <w:rtl w:val="0"/>
+        </w:rPr>
+      </w:r>
+    </w:p>
+    <w:p>
+      <w:pPr>
+        <w:shd w:fill="1e1f22" w:val="clear"/>
+        <w:rPr>
+          <w:rFonts w:ascii="Courier New" w:cs="Courier New" w:eastAsia="Courier New" w:hAnsi="Courier New"/>
+          <w:i w:val="1"/>
+          <w:color w:val="629755"/>
+        </w:rPr>
+      </w:pPr>
+      <w:r>
+        <w:rPr>
+          <w:rFonts w:ascii="Courier New" w:cs="Courier New" w:eastAsia="Courier New" w:hAnsi="Courier New"/>
+          <w:color w:val="a9b7c6"/>
+          <w:rtl w:val="0"/>
+        </w:rPr>
+        <w:t xml:space="preserve">   </w:t>
+      </w:r>
+      <w:r>
+        <w:rPr>
+          <w:rFonts w:ascii="Courier New" w:cs="Courier New" w:eastAsia="Courier New" w:hAnsi="Courier New"/>
+          <w:i w:val="1"/>
+          <w:color w:val="629755"/>
+          <w:rtl w:val="0"/>
+        </w:rPr>
+        <w:t xml:space="preserve">/**</w:t>
+      </w:r>
+    </w:p>
+    <w:p>
+      <w:pPr>
+        <w:shd w:fill="1e1f22" w:val="clear"/>
+        <w:rPr>
+          <w:rFonts w:ascii="Courier New" w:cs="Courier New" w:eastAsia="Courier New" w:hAnsi="Courier New"/>
+          <w:i w:val="1"/>
+          <w:color w:val="629755"/>
+        </w:rPr>
+      </w:pPr>
+      <w:r>
+        <w:rPr>
+          <w:rFonts w:ascii="Courier New" w:cs="Courier New" w:eastAsia="Courier New" w:hAnsi="Courier New"/>
+          <w:i w:val="1"/>
+          <w:color w:val="629755"/>
+          <w:rtl w:val="0"/>
+        </w:rPr>
+        <w:t xml:space="preserve">   * This function takes three integer values from the user and stores them in an array, so we create the sides of the triangle array.</w:t>
+      </w:r>
+    </w:p>
+    <w:p>
+      <w:pPr>
+        <w:shd w:fill="1e1f22" w:val="clear"/>
+        <w:rPr>
+          <w:rFonts w:ascii="Courier New" w:cs="Courier New" w:eastAsia="Courier New" w:hAnsi="Courier New"/>
+          <w:i w:val="1"/>
+          <w:color w:val="629755"/>
+        </w:rPr>
+      </w:pPr>
+      <w:r>
+        <w:rPr>
+          <w:rFonts w:ascii="Courier New" w:cs="Courier New" w:eastAsia="Courier New" w:hAnsi="Courier New"/>
+          <w:i w:val="1"/>
+          <w:color w:val="629755"/>
+          <w:rtl w:val="0"/>
+        </w:rPr>
+        <w:t xml:space="preserve">   *</w:t>
+      </w:r>
+    </w:p>
+    <w:p>
+      <w:pPr>
+        <w:shd w:fill="1e1f22" w:val="clear"/>
+        <w:rPr>
+          <w:rFonts w:ascii="Courier New" w:cs="Courier New" w:eastAsia="Courier New" w:hAnsi="Courier New"/>
+          <w:i w:val="1"/>
+          <w:color w:val="629755"/>
+        </w:rPr>
+      </w:pPr>
+      <w:r>
+        <w:rPr>
+          <w:rFonts w:ascii="Courier New" w:cs="Courier New" w:eastAsia="Courier New" w:hAnsi="Courier New"/>
+          <w:i w:val="1"/>
+          <w:color w:val="629755"/>
+          <w:rtl w:val="0"/>
+        </w:rPr>
+        <w:t xml:space="preserve">   * </w:t>
+      </w:r>
+      <w:r>
+        <w:rPr>
+          <w:rFonts w:ascii="Courier New" w:cs="Courier New" w:eastAsia="Courier New" w:hAnsi="Courier New"/>
+          <w:b w:val="1"/>
+          <w:i w:val="1"/>
+          <w:color w:val="629755"/>
+          <w:rtl w:val="0"/>
+        </w:rPr>
+        <w:t xml:space="preserve">@return </w:t>
+      </w:r>
+      <w:r>
+        <w:rPr>
+          <w:rFonts w:ascii="Courier New" w:cs="Courier New" w:eastAsia="Courier New" w:hAnsi="Courier New"/>
+          <w:i w:val="1"/>
+          <w:color w:val="629755"/>
+          <w:rtl w:val="0"/>
+        </w:rPr>
+        <w:t xml:space="preserve">The method returns an array of integers.</w:t>
+      </w:r>
+    </w:p>
+    <w:p>
+      <w:pPr>
+        <w:shd w:fill="1e1f22" w:val="clear"/>
+        <w:rPr>
+          <w:rFonts w:ascii="Courier New" w:cs="Courier New" w:eastAsia="Courier New" w:hAnsi="Courier New"/>
+          <w:i w:val="1"/>
+          <w:color w:val="629755"/>
+        </w:rPr>
+      </w:pPr>
+      <w:r>
+        <w:rPr>
+          <w:rFonts w:ascii="Courier New" w:cs="Courier New" w:eastAsia="Courier New" w:hAnsi="Courier New"/>
+          <w:i w:val="1"/>
+          <w:color w:val="629755"/>
+          <w:rtl w:val="0"/>
+        </w:rPr>
+        <w:t xml:space="preserve">   */</w:t>
+      </w:r>
+    </w:p>
+    <w:p>
+      <w:pPr>
+        <w:shd w:fill="1e1f22" w:val="clear"/>
+        <w:rPr>
+          <w:rFonts w:ascii="Courier New" w:cs="Courier New" w:eastAsia="Courier New" w:hAnsi="Courier New"/>
+          <w:i w:val="1"/>
+          <w:color w:val="629755"/>
+        </w:rPr>
+      </w:pPr>
+      <w:r>
+        <w:rPr>
+          <w:rtl w:val="0"/>
+        </w:rPr>
+      </w:r>
+    </w:p>
+    <w:p>
+      <w:pPr>
+        <w:shd w:fill="1e1f22" w:val="clear"/>
+        <w:rPr>
+          <w:rFonts w:ascii="Courier New" w:cs="Courier New" w:eastAsia="Courier New" w:hAnsi="Courier New"/>
+          <w:color w:val="a9b7c6"/>
+        </w:rPr>
+      </w:pPr>
+      <w:r>
+        <w:rPr>
+          <w:rFonts w:ascii="Courier New" w:cs="Courier New" w:eastAsia="Courier New" w:hAnsi="Courier New"/>
+          <w:i w:val="1"/>
+          <w:color w:val="629755"/>
+          <w:rtl w:val="0"/>
+        </w:rPr>
+        <w:t xml:space="preserve">   </w:t>
+      </w:r>
+      <w:r>
+        <w:rPr>
+          <w:rFonts w:ascii="Courier New" w:cs="Courier New" w:eastAsia="Courier New" w:hAnsi="Courier New"/>
+          <w:color w:val="cc7832"/>
+          <w:rtl w:val="0"/>
+        </w:rPr>
+        <w:t xml:space="preserve">public static int</w:t>
+      </w:r>
+      <w:r>
+        <w:rPr>
+          <w:rFonts w:ascii="Courier New" w:cs="Courier New" w:eastAsia="Courier New" w:hAnsi="Courier New"/>
+          <w:color w:val="a9b7c6"/>
+          <w:rtl w:val="0"/>
+        </w:rPr>
+        <w:t xml:space="preserve">[] </w:t>
+      </w:r>
+      <w:r>
+        <w:rPr>
+          <w:rFonts w:ascii="Courier New" w:cs="Courier New" w:eastAsia="Courier New" w:hAnsi="Courier New"/>
+          <w:color w:val="ffc66d"/>
+          <w:rtl w:val="0"/>
+        </w:rPr>
+        <w:t xml:space="preserve">input_sides</w:t>
+      </w:r>
+      <w:r>
+        <w:rPr>
+          <w:rFonts w:ascii="Courier New" w:cs="Courier New" w:eastAsia="Courier New" w:hAnsi="Courier New"/>
+          <w:color w:val="a9b7c6"/>
+          <w:rtl w:val="0"/>
+        </w:rPr>
+        <w:t xml:space="preserve">() </w:t>
+      </w:r>
+      <w:r>
+        <w:rPr>
+          <w:rFonts w:ascii="Courier New" w:cs="Courier New" w:eastAsia="Courier New" w:hAnsi="Courier New"/>
+          <w:color w:val="cc7832"/>
+          <w:rtl w:val="0"/>
+        </w:rPr>
+        <w:t xml:space="preserve">throws </w:t>
+      </w:r>
+      <w:r>
+        <w:rPr>
+          <w:rFonts w:ascii="Courier New" w:cs="Courier New" w:eastAsia="Courier New" w:hAnsi="Courier New"/>
+          <w:color w:val="a9b7c6"/>
+          <w:rtl w:val="0"/>
+        </w:rPr>
+        <w:t xml:space="preserve">IOException{</w:t>
+      </w:r>
+    </w:p>
+    <w:p>
+      <w:pPr>
+        <w:shd w:fill="1e1f22" w:val="clear"/>
+        <w:rPr>
+          <w:rFonts w:ascii="Courier New" w:cs="Courier New" w:eastAsia="Courier New" w:hAnsi="Courier New"/>
+          <w:color w:val="cc7832"/>
+        </w:rPr>
+      </w:pPr>
+      <w:r>
+        <w:rPr>
+          <w:rFonts w:ascii="Courier New" w:cs="Courier New" w:eastAsia="Courier New" w:hAnsi="Courier New"/>
+          <w:color w:val="a9b7c6"/>
+          <w:rtl w:val="0"/>
+        </w:rPr>
+        <w:t xml:space="preserve">       System.</w:t>
+      </w:r>
+      <w:r>
+        <w:rPr>
+          <w:rFonts w:ascii="Courier New" w:cs="Courier New" w:eastAsia="Courier New" w:hAnsi="Courier New"/>
+          <w:i w:val="1"/>
+          <w:color w:val="9876aa"/>
+          <w:rtl w:val="0"/>
+        </w:rPr>
+        <w:t xml:space="preserve">out</w:t>
+      </w:r>
+      <w:r>
+        <w:rPr>
+          <w:rFonts w:ascii="Courier New" w:cs="Courier New" w:eastAsia="Courier New" w:hAnsi="Courier New"/>
+          <w:color w:val="a9b7c6"/>
+          <w:rtl w:val="0"/>
+        </w:rPr>
+        <w:t xml:space="preserve">.println(</w:t>
+      </w:r>
+      <w:r>
+        <w:rPr>
+          <w:rFonts w:ascii="Courier New" w:cs="Courier New" w:eastAsia="Courier New" w:hAnsi="Courier New"/>
+          <w:color w:val="6a8759"/>
+          <w:rtl w:val="0"/>
+        </w:rPr>
+        <w:t xml:space="preserve">"Introduce values of sides"</w:t>
+      </w:r>
+      <w:r>
+        <w:rPr>
+          <w:rFonts w:ascii="Courier New" w:cs="Courier New" w:eastAsia="Courier New" w:hAnsi="Courier New"/>
+          <w:color w:val="a9b7c6"/>
+          <w:rtl w:val="0"/>
+        </w:rPr>
+        <w:t xml:space="preserve">)</w:t>
+      </w:r>
+      <w:r>
+        <w:rPr>
+          <w:rFonts w:ascii="Courier New" w:cs="Courier New" w:eastAsia="Courier New" w:hAnsi="Courier New"/>
+          <w:color w:val="cc7832"/>
+          <w:rtl w:val="0"/>
+        </w:rPr>
+        <w:t xml:space="preserve">;</w:t>
+      </w:r>
+    </w:p>
+    <w:p>
+      <w:pPr>
+        <w:shd w:fill="1e1f22" w:val="clear"/>
+        <w:rPr>
+          <w:rFonts w:ascii="Courier New" w:cs="Courier New" w:eastAsia="Courier New" w:hAnsi="Courier New"/>
+          <w:color w:val="cc7832"/>
+        </w:rPr>
+      </w:pPr>
+      <w:r>
+        <w:rPr>
+          <w:rFonts w:ascii="Courier New" w:cs="Courier New" w:eastAsia="Courier New" w:hAnsi="Courier New"/>
+          <w:color w:val="cc7832"/>
+          <w:rtl w:val="0"/>
+        </w:rPr>
+        <w:t xml:space="preserve">       int </w:t>
+      </w:r>
+      <w:r>
+        <w:rPr>
+          <w:rFonts w:ascii="Courier New" w:cs="Courier New" w:eastAsia="Courier New" w:hAnsi="Courier New"/>
+          <w:color w:val="a9b7c6"/>
+          <w:rtl w:val="0"/>
+        </w:rPr>
+        <w:t xml:space="preserve">sides[] = </w:t>
+      </w:r>
+      <w:r>
+        <w:rPr>
+          <w:rFonts w:ascii="Courier New" w:cs="Courier New" w:eastAsia="Courier New" w:hAnsi="Courier New"/>
+          <w:color w:val="cc7832"/>
+          <w:rtl w:val="0"/>
+        </w:rPr>
+        <w:t xml:space="preserve">new int</w:t>
+      </w:r>
+      <w:r>
+        <w:rPr>
+          <w:rFonts w:ascii="Courier New" w:cs="Courier New" w:eastAsia="Courier New" w:hAnsi="Courier New"/>
+          <w:color w:val="a9b7c6"/>
+          <w:rtl w:val="0"/>
+        </w:rPr>
+        <w:t xml:space="preserve">[</w:t>
+      </w:r>
+      <w:r>
+        <w:rPr>
+          <w:rFonts w:ascii="Courier New" w:cs="Courier New" w:eastAsia="Courier New" w:hAnsi="Courier New"/>
+          <w:color w:val="6897bb"/>
+          <w:rtl w:val="0"/>
+        </w:rPr>
+        <w:t xml:space="preserve">3</w:t>
+      </w:r>
+      <w:r>
+        <w:rPr>
+          <w:rFonts w:ascii="Courier New" w:cs="Courier New" w:eastAsia="Courier New" w:hAnsi="Courier New"/>
+          <w:color w:val="a9b7c6"/>
+          <w:rtl w:val="0"/>
+        </w:rPr>
+        <w:t xml:space="preserve">]</w:t>
+      </w:r>
+      <w:r>
+        <w:rPr>
+          <w:rFonts w:ascii="Courier New" w:cs="Courier New" w:eastAsia="Courier New" w:hAnsi="Courier New"/>
+          <w:color w:val="cc7832"/>
+          <w:rtl w:val="0"/>
+        </w:rPr>
+        <w:t xml:space="preserve">;</w:t>
+      </w:r>
+    </w:p>
+    <w:p>
+      <w:pPr>
+        <w:shd w:fill="1e1f22" w:val="clear"/>
+        <w:rPr>
+          <w:rFonts w:ascii="Courier New" w:cs="Courier New" w:eastAsia="Courier New" w:hAnsi="Courier New"/>
+          <w:color w:val="cc7832"/>
+        </w:rPr>
+      </w:pPr>
+      <w:r>
+        <w:rPr>
+          <w:rFonts w:ascii="Courier New" w:cs="Courier New" w:eastAsia="Courier New" w:hAnsi="Courier New"/>
+          <w:color w:val="cc7832"/>
+          <w:rtl w:val="0"/>
+        </w:rPr>
+        <w:t xml:space="preserve">       </w:t>
+      </w:r>
+      <w:r>
+        <w:rPr>
+          <w:rFonts w:ascii="Courier New" w:cs="Courier New" w:eastAsia="Courier New" w:hAnsi="Courier New"/>
+          <w:color w:val="a9b7c6"/>
+          <w:rtl w:val="0"/>
+        </w:rPr>
+        <w:t xml:space="preserve">String aux</w:t>
+      </w:r>
+      <w:r>
+        <w:rPr>
+          <w:rFonts w:ascii="Courier New" w:cs="Courier New" w:eastAsia="Courier New" w:hAnsi="Courier New"/>
+          <w:color w:val="cc7832"/>
+          <w:rtl w:val="0"/>
+        </w:rPr>
+        <w:t xml:space="preserve">;</w:t>
+      </w:r>
+    </w:p>
+    <w:p>
+      <w:pPr>
+        <w:shd w:fill="1e1f22" w:val="clear"/>
+        <w:rPr>
+          <w:rFonts w:ascii="Courier New" w:cs="Courier New" w:eastAsia="Courier New" w:hAnsi="Courier New"/>
+          <w:color w:val="a9b7c6"/>
+        </w:rPr>
+      </w:pPr>
+      <w:r>
+        <w:rPr>
+          <w:rFonts w:ascii="Courier New" w:cs="Courier New" w:eastAsia="Courier New" w:hAnsi="Courier New"/>
+          <w:color w:val="cc7832"/>
+          <w:rtl w:val="0"/>
+        </w:rPr>
+        <w:t xml:space="preserve">       try</w:t>
+      </w:r>
+      <w:r>
+        <w:rPr>
+          <w:rFonts w:ascii="Courier New" w:cs="Courier New" w:eastAsia="Courier New" w:hAnsi="Courier New"/>
+          <w:color w:val="a9b7c6"/>
+          <w:rtl w:val="0"/>
+        </w:rPr>
+        <w:t xml:space="preserve">{</w:t>
+      </w:r>
+    </w:p>
+    <w:p>
+      <w:pPr>
+        <w:shd w:fill="1e1f22" w:val="clear"/>
+        <w:rPr>
+          <w:rFonts w:ascii="Courier New" w:cs="Courier New" w:eastAsia="Courier New" w:hAnsi="Courier New"/>
+          <w:color w:val="a9b7c6"/>
+        </w:rPr>
+      </w:pPr>
+      <w:r>
+        <w:rPr>
+          <w:rFonts w:ascii="Courier New" w:cs="Courier New" w:eastAsia="Courier New" w:hAnsi="Courier New"/>
+          <w:color w:val="a9b7c6"/>
+          <w:rtl w:val="0"/>
+        </w:rPr>
+        <w:t xml:space="preserve">           </w:t>
+      </w:r>
+      <w:r>
+        <w:rPr>
+          <w:rFonts w:ascii="Courier New" w:cs="Courier New" w:eastAsia="Courier New" w:hAnsi="Courier New"/>
+          <w:color w:val="cc7832"/>
+          <w:rtl w:val="0"/>
+        </w:rPr>
+        <w:t xml:space="preserve">for </w:t>
+      </w:r>
+      <w:r>
+        <w:rPr>
+          <w:rFonts w:ascii="Courier New" w:cs="Courier New" w:eastAsia="Courier New" w:hAnsi="Courier New"/>
+          <w:color w:val="a9b7c6"/>
+          <w:rtl w:val="0"/>
+        </w:rPr>
+        <w:t xml:space="preserve">(</w:t>
+      </w:r>
+      <w:r>
+        <w:rPr>
+          <w:rFonts w:ascii="Courier New" w:cs="Courier New" w:eastAsia="Courier New" w:hAnsi="Courier New"/>
+          <w:color w:val="cc7832"/>
+          <w:rtl w:val="0"/>
+        </w:rPr>
+        <w:t xml:space="preserve">int </w:t>
+      </w:r>
+      <w:r>
+        <w:rPr>
+          <w:rFonts w:ascii="Courier New" w:cs="Courier New" w:eastAsia="Courier New" w:hAnsi="Courier New"/>
+          <w:color w:val="a9b7c6"/>
+          <w:rtl w:val="0"/>
+        </w:rPr>
+        <w:t xml:space="preserve">i = </w:t>
+      </w:r>
+      <w:r>
+        <w:rPr>
+          <w:rFonts w:ascii="Courier New" w:cs="Courier New" w:eastAsia="Courier New" w:hAnsi="Courier New"/>
+          <w:color w:val="6897bb"/>
+          <w:rtl w:val="0"/>
+        </w:rPr>
+        <w:t xml:space="preserve">0</w:t>
+      </w:r>
+      <w:r>
+        <w:rPr>
+          <w:rFonts w:ascii="Courier New" w:cs="Courier New" w:eastAsia="Courier New" w:hAnsi="Courier New"/>
+          <w:color w:val="cc7832"/>
+          <w:rtl w:val="0"/>
+        </w:rPr>
+        <w:t xml:space="preserve">; </w:t>
+      </w:r>
+      <w:r>
+        <w:rPr>
+          <w:rFonts w:ascii="Courier New" w:cs="Courier New" w:eastAsia="Courier New" w:hAnsi="Courier New"/>
+          <w:color w:val="a9b7c6"/>
+          <w:rtl w:val="0"/>
+        </w:rPr>
+        <w:t xml:space="preserve">i &lt; sides.</w:t>
+      </w:r>
+      <w:r>
+        <w:rPr>
+          <w:rFonts w:ascii="Courier New" w:cs="Courier New" w:eastAsia="Courier New" w:hAnsi="Courier New"/>
+          <w:color w:val="9876aa"/>
+          <w:rtl w:val="0"/>
+        </w:rPr>
+        <w:t xml:space="preserve">length</w:t>
+      </w:r>
+      <w:r>
+        <w:rPr>
+          <w:rFonts w:ascii="Courier New" w:cs="Courier New" w:eastAsia="Courier New" w:hAnsi="Courier New"/>
+          <w:color w:val="cc7832"/>
+          <w:rtl w:val="0"/>
+        </w:rPr>
+        <w:t xml:space="preserve">; </w:t>
+      </w:r>
+      <w:r>
+        <w:rPr>
+          <w:rFonts w:ascii="Courier New" w:cs="Courier New" w:eastAsia="Courier New" w:hAnsi="Courier New"/>
+          <w:color w:val="a9b7c6"/>
+          <w:rtl w:val="0"/>
+        </w:rPr>
+        <w:t xml:space="preserve">i++) {</w:t>
+      </w:r>
+    </w:p>
+    <w:p>
+      <w:pPr>
+        <w:shd w:fill="1e1f22" w:val="clear"/>
+        <w:rPr>
+          <w:rFonts w:ascii="Courier New" w:cs="Courier New" w:eastAsia="Courier New" w:hAnsi="Courier New"/>
+          <w:color w:val="cc7832"/>
+        </w:rPr>
+      </w:pPr>
+      <w:r>
+        <w:rPr>
+          <w:rFonts w:ascii="Courier New" w:cs="Courier New" w:eastAsia="Courier New" w:hAnsi="Courier New"/>
+          <w:color w:val="a9b7c6"/>
+          <w:rtl w:val="0"/>
+        </w:rPr>
+        <w:t xml:space="preserve">               System.</w:t>
+      </w:r>
+      <w:r>
+        <w:rPr>
+          <w:rFonts w:ascii="Courier New" w:cs="Courier New" w:eastAsia="Courier New" w:hAnsi="Courier New"/>
+          <w:i w:val="1"/>
+          <w:color w:val="9876aa"/>
+          <w:rtl w:val="0"/>
+        </w:rPr>
+        <w:t xml:space="preserve">out</w:t>
+      </w:r>
+      <w:r>
+        <w:rPr>
+          <w:rFonts w:ascii="Courier New" w:cs="Courier New" w:eastAsia="Courier New" w:hAnsi="Courier New"/>
+          <w:color w:val="a9b7c6"/>
+          <w:rtl w:val="0"/>
+        </w:rPr>
+        <w:t xml:space="preserve">.println(</w:t>
+      </w:r>
+      <w:r>
+        <w:rPr>
+          <w:rFonts w:ascii="Courier New" w:cs="Courier New" w:eastAsia="Courier New" w:hAnsi="Courier New"/>
+          <w:color w:val="6a8759"/>
+          <w:rtl w:val="0"/>
+        </w:rPr>
+        <w:t xml:space="preserve">"Introduce a value for the sides in position [" </w:t>
+      </w:r>
+      <w:r>
+        <w:rPr>
+          <w:rFonts w:ascii="Courier New" w:cs="Courier New" w:eastAsia="Courier New" w:hAnsi="Courier New"/>
+          <w:color w:val="a9b7c6"/>
+          <w:rtl w:val="0"/>
+        </w:rPr>
+        <w:t xml:space="preserve">+ i + </w:t>
+      </w:r>
+      <w:r>
+        <w:rPr>
+          <w:rFonts w:ascii="Courier New" w:cs="Courier New" w:eastAsia="Courier New" w:hAnsi="Courier New"/>
+          <w:color w:val="6a8759"/>
+          <w:rtl w:val="0"/>
+        </w:rPr>
+        <w:t xml:space="preserve">"]"</w:t>
+      </w:r>
+      <w:r>
+        <w:rPr>
+          <w:rFonts w:ascii="Courier New" w:cs="Courier New" w:eastAsia="Courier New" w:hAnsi="Courier New"/>
+          <w:color w:val="a9b7c6"/>
+          <w:rtl w:val="0"/>
+        </w:rPr>
+        <w:t xml:space="preserve">)</w:t>
+      </w:r>
+      <w:r>
+        <w:rPr>
+          <w:rFonts w:ascii="Courier New" w:cs="Courier New" w:eastAsia="Courier New" w:hAnsi="Courier New"/>
+          <w:color w:val="cc7832"/>
+          <w:rtl w:val="0"/>
+        </w:rPr>
+        <w:t xml:space="preserve">;</w:t>
+      </w:r>
+    </w:p>
+    <w:p>
+      <w:pPr>
+        <w:shd w:fill="1e1f22" w:val="clear"/>
+        <w:rPr>
+          <w:rFonts w:ascii="Courier New" w:cs="Courier New" w:eastAsia="Courier New" w:hAnsi="Courier New"/>
+          <w:color w:val="cc7832"/>
+        </w:rPr>
+      </w:pPr>
+      <w:r>
+        <w:rPr>
+          <w:rFonts w:ascii="Courier New" w:cs="Courier New" w:eastAsia="Courier New" w:hAnsi="Courier New"/>
+          <w:color w:val="cc7832"/>
+          <w:rtl w:val="0"/>
+        </w:rPr>
+        <w:t xml:space="preserve">               </w:t>
+      </w:r>
+      <w:r>
+        <w:rPr>
+          <w:rFonts w:ascii="Courier New" w:cs="Courier New" w:eastAsia="Courier New" w:hAnsi="Courier New"/>
+          <w:color w:val="a9b7c6"/>
+          <w:rtl w:val="0"/>
+        </w:rPr>
+        <w:t xml:space="preserve">aux = </w:t>
+      </w:r>
+      <w:r>
+        <w:rPr>
+          <w:rFonts w:ascii="Courier New" w:cs="Courier New" w:eastAsia="Courier New" w:hAnsi="Courier New"/>
+          <w:i w:val="1"/>
+          <w:color w:val="9876aa"/>
+          <w:rtl w:val="0"/>
+        </w:rPr>
+        <w:t xml:space="preserve">sc</w:t>
+      </w:r>
+      <w:r>
+        <w:rPr>
+          <w:rFonts w:ascii="Courier New" w:cs="Courier New" w:eastAsia="Courier New" w:hAnsi="Courier New"/>
+          <w:color w:val="a9b7c6"/>
+          <w:rtl w:val="0"/>
+        </w:rPr>
+        <w:t xml:space="preserve">.next()</w:t>
+      </w:r>
+      <w:r>
+        <w:rPr>
+          <w:rFonts w:ascii="Courier New" w:cs="Courier New" w:eastAsia="Courier New" w:hAnsi="Courier New"/>
+          <w:color w:val="cc7832"/>
+          <w:rtl w:val="0"/>
+        </w:rPr>
+        <w:t xml:space="preserve">;</w:t>
+      </w:r>
+    </w:p>
+    <w:p>
+      <w:pPr>
+        <w:shd w:fill="1e1f22" w:val="clear"/>
+        <w:rPr>
+          <w:rFonts w:ascii="Courier New" w:cs="Courier New" w:eastAsia="Courier New" w:hAnsi="Courier New"/>
+          <w:color w:val="a9b7c6"/>
+        </w:rPr>
+      </w:pPr>
+      <w:r>
+        <w:rPr>
+          <w:rFonts w:ascii="Courier New" w:cs="Courier New" w:eastAsia="Courier New" w:hAnsi="Courier New"/>
+          <w:color w:val="cc7832"/>
+          <w:rtl w:val="0"/>
+        </w:rPr>
+        <w:t xml:space="preserve">               while </w:t>
+      </w:r>
+      <w:r>
+        <w:rPr>
+          <w:rFonts w:ascii="Courier New" w:cs="Courier New" w:eastAsia="Courier New" w:hAnsi="Courier New"/>
+          <w:color w:val="a9b7c6"/>
+          <w:rtl w:val="0"/>
+        </w:rPr>
+        <w:t xml:space="preserve">(</w:t>
+      </w:r>
+      <w:r>
+        <w:rPr>
+          <w:rFonts w:ascii="Courier New" w:cs="Courier New" w:eastAsia="Courier New" w:hAnsi="Courier New"/>
+          <w:i w:val="1"/>
+          <w:color w:val="a9b7c6"/>
+          <w:rtl w:val="0"/>
+        </w:rPr>
+        <w:t xml:space="preserve">isNumeric</w:t>
+      </w:r>
+      <w:r>
+        <w:rPr>
+          <w:rFonts w:ascii="Courier New" w:cs="Courier New" w:eastAsia="Courier New" w:hAnsi="Courier New"/>
+          <w:color w:val="a9b7c6"/>
+          <w:rtl w:val="0"/>
+        </w:rPr>
+        <w:t xml:space="preserve">(aux)) {</w:t>
+      </w:r>
+    </w:p>
+    <w:p>
+      <w:pPr>
+        <w:shd w:fill="1e1f22" w:val="clear"/>
+        <w:rPr>
+          <w:rFonts w:ascii="Courier New" w:cs="Courier New" w:eastAsia="Courier New" w:hAnsi="Courier New"/>
+          <w:color w:val="cc7832"/>
+        </w:rPr>
+      </w:pPr>
+      <w:r>
+        <w:rPr>
+          <w:rFonts w:ascii="Courier New" w:cs="Courier New" w:eastAsia="Courier New" w:hAnsi="Courier New"/>
+          <w:color w:val="a9b7c6"/>
+          <w:rtl w:val="0"/>
+        </w:rPr>
+        <w:t xml:space="preserve">                   System.</w:t>
+      </w:r>
+      <w:r>
+        <w:rPr>
+          <w:rFonts w:ascii="Courier New" w:cs="Courier New" w:eastAsia="Courier New" w:hAnsi="Courier New"/>
+          <w:i w:val="1"/>
+          <w:color w:val="9876aa"/>
+          <w:rtl w:val="0"/>
+        </w:rPr>
+        <w:t xml:space="preserve">out</w:t>
+      </w:r>
+      <w:r>
+        <w:rPr>
+          <w:rFonts w:ascii="Courier New" w:cs="Courier New" w:eastAsia="Courier New" w:hAnsi="Courier New"/>
+          <w:color w:val="a9b7c6"/>
+          <w:rtl w:val="0"/>
+        </w:rPr>
+        <w:t xml:space="preserve">.println(</w:t>
+      </w:r>
+      <w:r>
+        <w:rPr>
+          <w:rFonts w:ascii="Courier New" w:cs="Courier New" w:eastAsia="Courier New" w:hAnsi="Courier New"/>
+          <w:color w:val="6a8759"/>
+          <w:rtl w:val="0"/>
+        </w:rPr>
+        <w:t xml:space="preserve">"Introduce a correct option:"</w:t>
+      </w:r>
+      <w:r>
+        <w:rPr>
+          <w:rFonts w:ascii="Courier New" w:cs="Courier New" w:eastAsia="Courier New" w:hAnsi="Courier New"/>
+          <w:color w:val="a9b7c6"/>
+          <w:rtl w:val="0"/>
+        </w:rPr>
+        <w:t xml:space="preserve">)</w:t>
+      </w:r>
+      <w:r>
+        <w:rPr>
+          <w:rFonts w:ascii="Courier New" w:cs="Courier New" w:eastAsia="Courier New" w:hAnsi="Courier New"/>
+          <w:color w:val="cc7832"/>
+          <w:rtl w:val="0"/>
+        </w:rPr>
+        <w:t xml:space="preserve">;</w:t>
+      </w:r>
+    </w:p>
+    <w:p>
+      <w:pPr>
+        <w:shd w:fill="1e1f22" w:val="clear"/>
+        <w:rPr>
+          <w:rFonts w:ascii="Courier New" w:cs="Courier New" w:eastAsia="Courier New" w:hAnsi="Courier New"/>
+          <w:color w:val="cc7832"/>
+        </w:rPr>
+      </w:pPr>
+      <w:r>
+        <w:rPr>
+          <w:rFonts w:ascii="Courier New" w:cs="Courier New" w:eastAsia="Courier New" w:hAnsi="Courier New"/>
+          <w:color w:val="cc7832"/>
+          <w:rtl w:val="0"/>
+        </w:rPr>
+        <w:t xml:space="preserve">                   </w:t>
+      </w:r>
+      <w:r>
+        <w:rPr>
+          <w:rFonts w:ascii="Courier New" w:cs="Courier New" w:eastAsia="Courier New" w:hAnsi="Courier New"/>
+          <w:color w:val="a9b7c6"/>
+          <w:rtl w:val="0"/>
+        </w:rPr>
+        <w:t xml:space="preserve">aux = </w:t>
+      </w:r>
+      <w:r>
+        <w:rPr>
+          <w:rFonts w:ascii="Courier New" w:cs="Courier New" w:eastAsia="Courier New" w:hAnsi="Courier New"/>
+          <w:i w:val="1"/>
+          <w:color w:val="9876aa"/>
+          <w:rtl w:val="0"/>
+        </w:rPr>
+        <w:t xml:space="preserve">sc</w:t>
+      </w:r>
+      <w:r>
+        <w:rPr>
+          <w:rFonts w:ascii="Courier New" w:cs="Courier New" w:eastAsia="Courier New" w:hAnsi="Courier New"/>
+          <w:color w:val="a9b7c6"/>
+          <w:rtl w:val="0"/>
+        </w:rPr>
+        <w:t xml:space="preserve">.next()</w:t>
+      </w:r>
+      <w:r>
+        <w:rPr>
+          <w:rFonts w:ascii="Courier New" w:cs="Courier New" w:eastAsia="Courier New" w:hAnsi="Courier New"/>
+          <w:color w:val="cc7832"/>
+          <w:rtl w:val="0"/>
+        </w:rPr>
+        <w:t xml:space="preserve">;</w:t>
+      </w:r>
+    </w:p>
+    <w:p>
+      <w:pPr>
+        <w:shd w:fill="1e1f22" w:val="clear"/>
+        <w:rPr>
+          <w:rFonts w:ascii="Courier New" w:cs="Courier New" w:eastAsia="Courier New" w:hAnsi="Courier New"/>
+          <w:color w:val="a9b7c6"/>
+        </w:rPr>
+      </w:pPr>
+      <w:r>
+        <w:rPr>
+          <w:rFonts w:ascii="Courier New" w:cs="Courier New" w:eastAsia="Courier New" w:hAnsi="Courier New"/>
+          <w:color w:val="cc7832"/>
+          <w:rtl w:val="0"/>
+        </w:rPr>
+        <w:t xml:space="preserve">               </w:t>
+      </w:r>
+      <w:r>
+        <w:rPr>
+          <w:rFonts w:ascii="Courier New" w:cs="Courier New" w:eastAsia="Courier New" w:hAnsi="Courier New"/>
+          <w:color w:val="a9b7c6"/>
+          <w:rtl w:val="0"/>
+        </w:rPr>
+        <w:t xml:space="preserve">}</w:t>
+      </w:r>
+    </w:p>
+    <w:p>
+      <w:pPr>
+        <w:shd w:fill="1e1f22" w:val="clear"/>
+        <w:rPr>
+          <w:rFonts w:ascii="Courier New" w:cs="Courier New" w:eastAsia="Courier New" w:hAnsi="Courier New"/>
+          <w:color w:val="a9b7c6"/>
+        </w:rPr>
+      </w:pPr>
+      <w:r>
+        <w:rPr>
+          <w:rFonts w:ascii="Courier New" w:cs="Courier New" w:eastAsia="Courier New" w:hAnsi="Courier New"/>
+          <w:color w:val="a9b7c6"/>
+          <w:rtl w:val="0"/>
+        </w:rPr>
+        <w:t xml:space="preserve">               </w:t>
+      </w:r>
+      <w:r>
+        <w:rPr>
+          <w:rFonts w:ascii="Courier New" w:cs="Courier New" w:eastAsia="Courier New" w:hAnsi="Courier New"/>
+          <w:color w:val="cc7832"/>
+          <w:rtl w:val="0"/>
+        </w:rPr>
+        <w:t xml:space="preserve">while</w:t>
+      </w:r>
+      <w:r>
+        <w:rPr>
+          <w:rFonts w:ascii="Courier New" w:cs="Courier New" w:eastAsia="Courier New" w:hAnsi="Courier New"/>
+          <w:color w:val="a9b7c6"/>
+          <w:rtl w:val="0"/>
+        </w:rPr>
+        <w:t xml:space="preserve">(Integer.</w:t>
+      </w:r>
+      <w:r>
+        <w:rPr>
+          <w:rFonts w:ascii="Courier New" w:cs="Courier New" w:eastAsia="Courier New" w:hAnsi="Courier New"/>
+          <w:i w:val="1"/>
+          <w:color w:val="a9b7c6"/>
+          <w:rtl w:val="0"/>
+        </w:rPr>
+        <w:t xml:space="preserve">parseInt</w:t>
+      </w:r>
+      <w:r>
+        <w:rPr>
+          <w:rFonts w:ascii="Courier New" w:cs="Courier New" w:eastAsia="Courier New" w:hAnsi="Courier New"/>
+          <w:color w:val="a9b7c6"/>
+          <w:rtl w:val="0"/>
+        </w:rPr>
+        <w:t xml:space="preserve">(aux) &lt;= </w:t>
+      </w:r>
+      <w:r>
+        <w:rPr>
+          <w:rFonts w:ascii="Courier New" w:cs="Courier New" w:eastAsia="Courier New" w:hAnsi="Courier New"/>
+          <w:color w:val="6897bb"/>
+          <w:rtl w:val="0"/>
+        </w:rPr>
+        <w:t xml:space="preserve">0</w:t>
+      </w:r>
+      <w:r>
+        <w:rPr>
+          <w:rFonts w:ascii="Courier New" w:cs="Courier New" w:eastAsia="Courier New" w:hAnsi="Courier New"/>
+          <w:color w:val="a9b7c6"/>
+          <w:rtl w:val="0"/>
+        </w:rPr>
+        <w:t xml:space="preserve">) {</w:t>
+      </w:r>
+    </w:p>
+    <w:p>
+      <w:pPr>
+        <w:shd w:fill="1e1f22" w:val="clear"/>
+        <w:rPr>
+          <w:rFonts w:ascii="Courier New" w:cs="Courier New" w:eastAsia="Courier New" w:hAnsi="Courier New"/>
+          <w:color w:val="a9b7c6"/>
+        </w:rPr>
+      </w:pPr>
+      <w:r>
+        <w:rPr>
+          <w:rFonts w:ascii="Courier New" w:cs="Courier New" w:eastAsia="Courier New" w:hAnsi="Courier New"/>
+          <w:color w:val="a9b7c6"/>
+          <w:rtl w:val="0"/>
+        </w:rPr>
+        <w:t xml:space="preserve">                   </w:t>
+      </w:r>
+      <w:r>
+        <w:rPr>
+          <w:rFonts w:ascii="Courier New" w:cs="Courier New" w:eastAsia="Courier New" w:hAnsi="Courier New"/>
+          <w:color w:val="cc7832"/>
+          <w:rtl w:val="0"/>
+        </w:rPr>
+        <w:t xml:space="preserve">while </w:t>
+      </w:r>
+      <w:r>
+        <w:rPr>
+          <w:rFonts w:ascii="Courier New" w:cs="Courier New" w:eastAsia="Courier New" w:hAnsi="Courier New"/>
+          <w:color w:val="a9b7c6"/>
+          <w:rtl w:val="0"/>
+        </w:rPr>
+        <w:t xml:space="preserve">(</w:t>
+      </w:r>
+      <w:r>
+        <w:rPr>
+          <w:rFonts w:ascii="Courier New" w:cs="Courier New" w:eastAsia="Courier New" w:hAnsi="Courier New"/>
+          <w:i w:val="1"/>
+          <w:color w:val="a9b7c6"/>
+          <w:rtl w:val="0"/>
+        </w:rPr>
+        <w:t xml:space="preserve">isNumeric</w:t>
+      </w:r>
+      <w:r>
+        <w:rPr>
+          <w:rFonts w:ascii="Courier New" w:cs="Courier New" w:eastAsia="Courier New" w:hAnsi="Courier New"/>
+          <w:color w:val="a9b7c6"/>
+          <w:rtl w:val="0"/>
+        </w:rPr>
+        <w:t xml:space="preserve">(aux)) {</w:t>
+      </w:r>
+    </w:p>
+    <w:p>
+      <w:pPr>
+        <w:shd w:fill="1e1f22" w:val="clear"/>
+        <w:rPr>
+          <w:rFonts w:ascii="Courier New" w:cs="Courier New" w:eastAsia="Courier New" w:hAnsi="Courier New"/>
+          <w:color w:val="cc7832"/>
+        </w:rPr>
+      </w:pPr>
+      <w:r>
+        <w:rPr>
+          <w:rFonts w:ascii="Courier New" w:cs="Courier New" w:eastAsia="Courier New" w:hAnsi="Courier New"/>
+          <w:color w:val="a9b7c6"/>
+          <w:rtl w:val="0"/>
+        </w:rPr>
+        <w:t xml:space="preserve">                       System.</w:t>
+      </w:r>
+      <w:r>
+        <w:rPr>
+          <w:rFonts w:ascii="Courier New" w:cs="Courier New" w:eastAsia="Courier New" w:hAnsi="Courier New"/>
+          <w:i w:val="1"/>
+          <w:color w:val="9876aa"/>
+          <w:rtl w:val="0"/>
+        </w:rPr>
+        <w:t xml:space="preserve">out</w:t>
+      </w:r>
+      <w:r>
+        <w:rPr>
+          <w:rFonts w:ascii="Courier New" w:cs="Courier New" w:eastAsia="Courier New" w:hAnsi="Courier New"/>
+          <w:color w:val="a9b7c6"/>
+          <w:rtl w:val="0"/>
+        </w:rPr>
+        <w:t xml:space="preserve">.println(</w:t>
+      </w:r>
+      <w:r>
+        <w:rPr>
+          <w:rFonts w:ascii="Courier New" w:cs="Courier New" w:eastAsia="Courier New" w:hAnsi="Courier New"/>
+          <w:color w:val="6a8759"/>
+          <w:rtl w:val="0"/>
+        </w:rPr>
+        <w:t xml:space="preserve">"Introduce a correct option:"</w:t>
+      </w:r>
+      <w:r>
+        <w:rPr>
+          <w:rFonts w:ascii="Courier New" w:cs="Courier New" w:eastAsia="Courier New" w:hAnsi="Courier New"/>
+          <w:color w:val="a9b7c6"/>
+          <w:rtl w:val="0"/>
+        </w:rPr>
+        <w:t xml:space="preserve">)</w:t>
+      </w:r>
+      <w:r>
+        <w:rPr>
+          <w:rFonts w:ascii="Courier New" w:cs="Courier New" w:eastAsia="Courier New" w:hAnsi="Courier New"/>
+          <w:color w:val="cc7832"/>
+          <w:rtl w:val="0"/>
+        </w:rPr>
+        <w:t xml:space="preserve">;</w:t>
+      </w:r>
+    </w:p>
+    <w:p>
+      <w:pPr>
+        <w:shd w:fill="1e1f22" w:val="clear"/>
+        <w:rPr>
+          <w:rFonts w:ascii="Courier New" w:cs="Courier New" w:eastAsia="Courier New" w:hAnsi="Courier New"/>
+          <w:color w:val="cc7832"/>
+        </w:rPr>
+      </w:pPr>
+      <w:r>
+        <w:rPr>
+          <w:rFonts w:ascii="Courier New" w:cs="Courier New" w:eastAsia="Courier New" w:hAnsi="Courier New"/>
+          <w:color w:val="cc7832"/>
+          <w:rtl w:val="0"/>
+        </w:rPr>
+        <w:t xml:space="preserve">                       </w:t>
+      </w:r>
+      <w:r>
+        <w:rPr>
+          <w:rFonts w:ascii="Courier New" w:cs="Courier New" w:eastAsia="Courier New" w:hAnsi="Courier New"/>
+          <w:color w:val="a9b7c6"/>
+          <w:rtl w:val="0"/>
+        </w:rPr>
+        <w:t xml:space="preserve">aux = </w:t>
+      </w:r>
+      <w:r>
+        <w:rPr>
+          <w:rFonts w:ascii="Courier New" w:cs="Courier New" w:eastAsia="Courier New" w:hAnsi="Courier New"/>
+          <w:i w:val="1"/>
+          <w:color w:val="9876aa"/>
+          <w:rtl w:val="0"/>
+        </w:rPr>
+        <w:t xml:space="preserve">sc</w:t>
+      </w:r>
+      <w:r>
+        <w:rPr>
+          <w:rFonts w:ascii="Courier New" w:cs="Courier New" w:eastAsia="Courier New" w:hAnsi="Courier New"/>
+          <w:color w:val="a9b7c6"/>
+          <w:rtl w:val="0"/>
+        </w:rPr>
+        <w:t xml:space="preserve">.next()</w:t>
+      </w:r>
+      <w:r>
+        <w:rPr>
+          <w:rFonts w:ascii="Courier New" w:cs="Courier New" w:eastAsia="Courier New" w:hAnsi="Courier New"/>
+          <w:color w:val="cc7832"/>
+          <w:rtl w:val="0"/>
+        </w:rPr>
+        <w:t xml:space="preserve">;</w:t>
+      </w:r>
+    </w:p>
+    <w:p>
+      <w:pPr>
+        <w:shd w:fill="1e1f22" w:val="clear"/>
+        <w:rPr>
+          <w:rFonts w:ascii="Courier New" w:cs="Courier New" w:eastAsia="Courier New" w:hAnsi="Courier New"/>
+          <w:color w:val="a9b7c6"/>
+        </w:rPr>
+      </w:pPr>
+      <w:r>
+        <w:rPr>
+          <w:rFonts w:ascii="Courier New" w:cs="Courier New" w:eastAsia="Courier New" w:hAnsi="Courier New"/>
+          <w:color w:val="cc7832"/>
+          <w:rtl w:val="0"/>
+        </w:rPr>
+        <w:t xml:space="preserve">                   </w:t>
+      </w:r>
+      <w:r>
+        <w:rPr>
+          <w:rFonts w:ascii="Courier New" w:cs="Courier New" w:eastAsia="Courier New" w:hAnsi="Courier New"/>
+          <w:color w:val="a9b7c6"/>
+          <w:rtl w:val="0"/>
+        </w:rPr>
+        <w:t xml:space="preserve">}</w:t>
+      </w:r>
+    </w:p>
+    <w:p>
+      <w:pPr>
+        <w:shd w:fill="1e1f22" w:val="clear"/>
+        <w:rPr>
+          <w:rFonts w:ascii="Courier New" w:cs="Courier New" w:eastAsia="Courier New" w:hAnsi="Courier New"/>
+          <w:color w:val="a9b7c6"/>
+        </w:rPr>
+      </w:pPr>
+      <w:r>
+        <w:rPr>
+          <w:rFonts w:ascii="Courier New" w:cs="Courier New" w:eastAsia="Courier New" w:hAnsi="Courier New"/>
+          <w:color w:val="a9b7c6"/>
+          <w:rtl w:val="0"/>
+        </w:rPr>
+        <w:t xml:space="preserve">               }</w:t>
+      </w:r>
+    </w:p>
+    <w:p>
+      <w:pPr>
+        <w:shd w:fill="1e1f22" w:val="clear"/>
+        <w:rPr>
+          <w:rFonts w:ascii="Courier New" w:cs="Courier New" w:eastAsia="Courier New" w:hAnsi="Courier New"/>
+          <w:color w:val="cc7832"/>
+        </w:rPr>
+      </w:pPr>
+      <w:r>
+        <w:rPr>
+          <w:rFonts w:ascii="Courier New" w:cs="Courier New" w:eastAsia="Courier New" w:hAnsi="Courier New"/>
+          <w:color w:val="a9b7c6"/>
+          <w:rtl w:val="0"/>
+        </w:rPr>
+        <w:t xml:space="preserve">               sides[i] = Integer.</w:t>
+      </w:r>
+      <w:r>
+        <w:rPr>
+          <w:rFonts w:ascii="Courier New" w:cs="Courier New" w:eastAsia="Courier New" w:hAnsi="Courier New"/>
+          <w:i w:val="1"/>
+          <w:color w:val="a9b7c6"/>
+          <w:rtl w:val="0"/>
+        </w:rPr>
+        <w:t xml:space="preserve">parseInt</w:t>
+      </w:r>
+      <w:r>
+        <w:rPr>
+          <w:rFonts w:ascii="Courier New" w:cs="Courier New" w:eastAsia="Courier New" w:hAnsi="Courier New"/>
+          <w:color w:val="a9b7c6"/>
+          <w:rtl w:val="0"/>
+        </w:rPr>
+        <w:t xml:space="preserve">(aux)</w:t>
+      </w:r>
+      <w:r>
+        <w:rPr>
+          <w:rFonts w:ascii="Courier New" w:cs="Courier New" w:eastAsia="Courier New" w:hAnsi="Courier New"/>
+          <w:color w:val="cc7832"/>
+          <w:rtl w:val="0"/>
+        </w:rPr>
+        <w:t xml:space="preserve">;</w:t>
+      </w:r>
+    </w:p>
+    <w:p>
+      <w:pPr>
+        <w:shd w:fill="1e1f22" w:val="clear"/>
+        <w:rPr>
+          <w:rFonts w:ascii="Courier New" w:cs="Courier New" w:eastAsia="Courier New" w:hAnsi="Courier New"/>
+          <w:color w:val="a9b7c6"/>
+        </w:rPr>
+      </w:pPr>
+      <w:r>
+        <w:rPr>
+          <w:rFonts w:ascii="Courier New" w:cs="Courier New" w:eastAsia="Courier New" w:hAnsi="Courier New"/>
+          <w:color w:val="cc7832"/>
+          <w:rtl w:val="0"/>
+        </w:rPr>
+        <w:t xml:space="preserve">           </w:t>
+      </w:r>
+      <w:r>
+        <w:rPr>
+          <w:rFonts w:ascii="Courier New" w:cs="Courier New" w:eastAsia="Courier New" w:hAnsi="Courier New"/>
+          <w:color w:val="a9b7c6"/>
+          <w:rtl w:val="0"/>
+        </w:rPr>
+        <w:t xml:space="preserve">}</w:t>
+      </w:r>
+    </w:p>
+    <w:p>
+      <w:pPr>
+        <w:shd w:fill="1e1f22" w:val="clear"/>
+        <w:rPr>
+          <w:rFonts w:ascii="Courier New" w:cs="Courier New" w:eastAsia="Courier New" w:hAnsi="Courier New"/>
+          <w:color w:val="a9b7c6"/>
+        </w:rPr>
+      </w:pPr>
+      <w:r>
+        <w:rPr>
+          <w:rtl w:val="0"/>
+        </w:rPr>
+      </w:r>
+    </w:p>
+    <w:p>
+      <w:pPr>
+        <w:shd w:fill="1e1f22" w:val="clear"/>
+        <w:rPr>
+          <w:rFonts w:ascii="Courier New" w:cs="Courier New" w:eastAsia="Courier New" w:hAnsi="Courier New"/>
+          <w:color w:val="a9b7c6"/>
+        </w:rPr>
+      </w:pPr>
+      <w:r>
+        <w:rPr>
+          <w:rFonts w:ascii="Courier New" w:cs="Courier New" w:eastAsia="Courier New" w:hAnsi="Courier New"/>
+          <w:color w:val="a9b7c6"/>
+          <w:rtl w:val="0"/>
+        </w:rPr>
+        <w:t xml:space="preserve">       }</w:t>
+      </w:r>
+      <w:r>
+        <w:rPr>
+          <w:rFonts w:ascii="Courier New" w:cs="Courier New" w:eastAsia="Courier New" w:hAnsi="Courier New"/>
+          <w:color w:val="cc7832"/>
+          <w:rtl w:val="0"/>
+        </w:rPr>
+        <w:t xml:space="preserve">catch </w:t>
+      </w:r>
+      <w:r>
+        <w:rPr>
+          <w:rFonts w:ascii="Courier New" w:cs="Courier New" w:eastAsia="Courier New" w:hAnsi="Courier New"/>
+          <w:color w:val="a9b7c6"/>
+          <w:rtl w:val="0"/>
+        </w:rPr>
+        <w:t xml:space="preserve">(IOException ex){</w:t>
+      </w:r>
+    </w:p>
+    <w:p>
+      <w:pPr>
+        <w:shd w:fill="1e1f22" w:val="clear"/>
+        <w:rPr>
+          <w:rFonts w:ascii="Courier New" w:cs="Courier New" w:eastAsia="Courier New" w:hAnsi="Courier New"/>
+          <w:color w:val="a9b7c6"/>
+        </w:rPr>
+      </w:pPr>
+      <w:r>
+        <w:rPr>
+          <w:rtl w:val="0"/>
+        </w:rPr>
+      </w:r>
+    </w:p>
+    <w:p>
+      <w:pPr>
+        <w:shd w:fill="1e1f22" w:val="clear"/>
+        <w:rPr>
+          <w:rFonts w:ascii="Courier New" w:cs="Courier New" w:eastAsia="Courier New" w:hAnsi="Courier New"/>
+          <w:color w:val="a9b7c6"/>
+        </w:rPr>
+      </w:pPr>
+      <w:r>
+        <w:rPr>
+          <w:rFonts w:ascii="Courier New" w:cs="Courier New" w:eastAsia="Courier New" w:hAnsi="Courier New"/>
+          <w:color w:val="a9b7c6"/>
+          <w:rtl w:val="0"/>
+        </w:rPr>
+        <w:t xml:space="preserve">       }</w:t>
+      </w:r>
+    </w:p>
+    <w:p>
+      <w:pPr>
+        <w:shd w:fill="1e1f22" w:val="clear"/>
+        <w:rPr>
+          <w:rFonts w:ascii="Courier New" w:cs="Courier New" w:eastAsia="Courier New" w:hAnsi="Courier New"/>
+          <w:color w:val="cc7832"/>
+        </w:rPr>
+      </w:pPr>
+      <w:r>
+        <w:rPr>
+          <w:rFonts w:ascii="Courier New" w:cs="Courier New" w:eastAsia="Courier New" w:hAnsi="Courier New"/>
+          <w:color w:val="a9b7c6"/>
+          <w:rtl w:val="0"/>
+        </w:rPr>
+        <w:t xml:space="preserve">       </w:t>
+      </w:r>
+      <w:r>
+        <w:rPr>
+          <w:rFonts w:ascii="Courier New" w:cs="Courier New" w:eastAsia="Courier New" w:hAnsi="Courier New"/>
+          <w:color w:val="cc7832"/>
+          <w:rtl w:val="0"/>
+        </w:rPr>
+        <w:t xml:space="preserve">return </w:t>
+      </w:r>
+      <w:r>
+        <w:rPr>
+          <w:rFonts w:ascii="Courier New" w:cs="Courier New" w:eastAsia="Courier New" w:hAnsi="Courier New"/>
+          <w:color w:val="a9b7c6"/>
+          <w:rtl w:val="0"/>
+        </w:rPr>
+        <w:t xml:space="preserve">sides</w:t>
+      </w:r>
+      <w:r>
+        <w:rPr>
+          <w:rFonts w:ascii="Courier New" w:cs="Courier New" w:eastAsia="Courier New" w:hAnsi="Courier New"/>
+          <w:color w:val="cc7832"/>
+          <w:rtl w:val="0"/>
+        </w:rPr>
+        <w:t xml:space="preserve">;</w:t>
+      </w:r>
+    </w:p>
+    <w:p>
+      <w:pPr>
+        <w:shd w:fill="1e1f22" w:val="clear"/>
+        <w:rPr>
+          <w:rFonts w:ascii="Courier New" w:cs="Courier New" w:eastAsia="Courier New" w:hAnsi="Courier New"/>
+          <w:color w:val="a9b7c6"/>
+        </w:rPr>
+      </w:pPr>
+      <w:r>
+        <w:rPr>
+          <w:rFonts w:ascii="Courier New" w:cs="Courier New" w:eastAsia="Courier New" w:hAnsi="Courier New"/>
+          <w:color w:val="cc7832"/>
+          <w:rtl w:val="0"/>
+        </w:rPr>
+        <w:t xml:space="preserve">   </w:t>
+      </w:r>
+      <w:r>
+        <w:rPr>
+          <w:rFonts w:ascii="Courier New" w:cs="Courier New" w:eastAsia="Courier New" w:hAnsi="Courier New"/>
+          <w:color w:val="a9b7c6"/>
+          <w:rtl w:val="0"/>
+        </w:rPr>
+        <w:t xml:space="preserve">}</w:t>
+      </w:r>
+    </w:p>
+    <w:p>
+      <w:pPr>
+        <w:shd w:fill="1e1f22" w:val="clear"/>
+        <w:rPr>
+          <w:rFonts w:ascii="Courier New" w:cs="Courier New" w:eastAsia="Courier New" w:hAnsi="Courier New"/>
+          <w:color w:val="a9b7c6"/>
+        </w:rPr>
+      </w:pPr>
+      <w:r>
+        <w:rPr>
+          <w:rtl w:val="0"/>
+        </w:rPr>
+      </w:r>
+    </w:p>
+    <w:p>
+      <w:pPr>
+        <w:shd w:fill="1e1f22" w:val="clear"/>
+        <w:rPr>
+          <w:rFonts w:ascii="Courier New" w:cs="Courier New" w:eastAsia="Courier New" w:hAnsi="Courier New"/>
+          <w:color w:val="a9b7c6"/>
+        </w:rPr>
+      </w:pPr>
+      <w:r>
+        <w:rPr>
+          <w:rtl w:val="0"/>
+        </w:rPr>
+      </w:r>
+    </w:p>
+    <w:p>
+      <w:pPr>
+        <w:shd w:fill="1e1f22" w:val="clear"/>
+        <w:rPr>
+          <w:rFonts w:ascii="Courier New" w:cs="Courier New" w:eastAsia="Courier New" w:hAnsi="Courier New"/>
+          <w:color w:val="808080"/>
+        </w:rPr>
+      </w:pPr>
+      <w:r>
+        <w:rPr>
+          <w:rFonts w:ascii="Courier New" w:cs="Courier New" w:eastAsia="Courier New" w:hAnsi="Courier New"/>
+          <w:color w:val="a9b7c6"/>
+          <w:rtl w:val="0"/>
+        </w:rPr>
+        <w:t xml:space="preserve">   </w:t>
+      </w:r>
+      <w:r>
+        <w:rPr>
+          <w:rFonts w:ascii="Courier New" w:cs="Courier New" w:eastAsia="Courier New" w:hAnsi="Courier New"/>
+          <w:color w:val="808080"/>
+          <w:rtl w:val="0"/>
+        </w:rPr>
+        <w:t xml:space="preserve">// Supportive method to see if a string is a valid numeric value</w:t>
+      </w:r>
+    </w:p>
+    <w:p>
+      <w:pPr>
+        <w:shd w:fill="1e1f22" w:val="clear"/>
+        <w:rPr>
+          <w:rFonts w:ascii="Courier New" w:cs="Courier New" w:eastAsia="Courier New" w:hAnsi="Courier New"/>
+          <w:color w:val="a9b7c6"/>
+        </w:rPr>
+      </w:pPr>
+      <w:r>
+        <w:rPr>
+          <w:rFonts w:ascii="Courier New" w:cs="Courier New" w:eastAsia="Courier New" w:hAnsi="Courier New"/>
+          <w:color w:val="808080"/>
+          <w:rtl w:val="0"/>
+        </w:rPr>
+        <w:t xml:space="preserve">   </w:t>
+      </w:r>
+      <w:r>
+        <w:rPr>
+          <w:rFonts w:ascii="Courier New" w:cs="Courier New" w:eastAsia="Courier New" w:hAnsi="Courier New"/>
+          <w:color w:val="cc7832"/>
+          <w:rtl w:val="0"/>
+        </w:rPr>
+        <w:t xml:space="preserve">public static boolean </w:t>
+      </w:r>
+      <w:r>
+        <w:rPr>
+          <w:rFonts w:ascii="Courier New" w:cs="Courier New" w:eastAsia="Courier New" w:hAnsi="Courier New"/>
+          <w:color w:val="ffc66d"/>
+          <w:rtl w:val="0"/>
+        </w:rPr>
+        <w:t xml:space="preserve">isNumeric</w:t>
+      </w:r>
+      <w:r>
+        <w:rPr>
+          <w:rFonts w:ascii="Courier New" w:cs="Courier New" w:eastAsia="Courier New" w:hAnsi="Courier New"/>
+          <w:color w:val="a9b7c6"/>
+          <w:rtl w:val="0"/>
+        </w:rPr>
+        <w:t xml:space="preserve">(String aux) </w:t>
+      </w:r>
+      <w:r>
+        <w:rPr>
+          <w:rFonts w:ascii="Courier New" w:cs="Courier New" w:eastAsia="Courier New" w:hAnsi="Courier New"/>
+          <w:color w:val="cc7832"/>
+          <w:rtl w:val="0"/>
+        </w:rPr>
+        <w:t xml:space="preserve">throws </w:t>
+      </w:r>
+      <w:r>
+        <w:rPr>
+          <w:rFonts w:ascii="Courier New" w:cs="Courier New" w:eastAsia="Courier New" w:hAnsi="Courier New"/>
+          <w:color w:val="a9b7c6"/>
+          <w:rtl w:val="0"/>
+        </w:rPr>
+        <w:t xml:space="preserve">IOException{</w:t>
+      </w:r>
+    </w:p>
+    <w:p>
+      <w:pPr>
+        <w:shd w:fill="1e1f22" w:val="clear"/>
+        <w:rPr>
+          <w:rFonts w:ascii="Courier New" w:cs="Courier New" w:eastAsia="Courier New" w:hAnsi="Courier New"/>
+          <w:color w:val="a9b7c6"/>
+        </w:rPr>
+      </w:pPr>
+      <w:r>
+        <w:rPr>
+          <w:rFonts w:ascii="Courier New" w:cs="Courier New" w:eastAsia="Courier New" w:hAnsi="Courier New"/>
+          <w:color w:val="a9b7c6"/>
+          <w:rtl w:val="0"/>
+        </w:rPr>
+        <w:t xml:space="preserve">       </w:t>
+      </w:r>
+      <w:r>
+        <w:rPr>
+          <w:rFonts w:ascii="Courier New" w:cs="Courier New" w:eastAsia="Courier New" w:hAnsi="Courier New"/>
+          <w:color w:val="cc7832"/>
+          <w:rtl w:val="0"/>
+        </w:rPr>
+        <w:t xml:space="preserve">try </w:t>
+      </w:r>
+      <w:r>
+        <w:rPr>
+          <w:rFonts w:ascii="Courier New" w:cs="Courier New" w:eastAsia="Courier New" w:hAnsi="Courier New"/>
+          <w:color w:val="a9b7c6"/>
+          <w:rtl w:val="0"/>
+        </w:rPr>
+        <w:t xml:space="preserve">{</w:t>
+      </w:r>
+    </w:p>
+    <w:p>
+      <w:pPr>
+        <w:shd w:fill="1e1f22" w:val="clear"/>
+        <w:rPr>
+          <w:rFonts w:ascii="Courier New" w:cs="Courier New" w:eastAsia="Courier New" w:hAnsi="Courier New"/>
+          <w:color w:val="cc7832"/>
+        </w:rPr>
+      </w:pPr>
+      <w:r>
+        <w:rPr>
+          <w:rFonts w:ascii="Courier New" w:cs="Courier New" w:eastAsia="Courier New" w:hAnsi="Courier New"/>
+          <w:color w:val="a9b7c6"/>
+          <w:rtl w:val="0"/>
+        </w:rPr>
+        <w:t xml:space="preserve">           Integer.</w:t>
+      </w:r>
+      <w:r>
+        <w:rPr>
+          <w:rFonts w:ascii="Courier New" w:cs="Courier New" w:eastAsia="Courier New" w:hAnsi="Courier New"/>
+          <w:i w:val="1"/>
+          <w:color w:val="a9b7c6"/>
+          <w:rtl w:val="0"/>
+        </w:rPr>
+        <w:t xml:space="preserve">parseInt</w:t>
+      </w:r>
+      <w:r>
+        <w:rPr>
+          <w:rFonts w:ascii="Courier New" w:cs="Courier New" w:eastAsia="Courier New" w:hAnsi="Courier New"/>
+          <w:color w:val="a9b7c6"/>
+          <w:rtl w:val="0"/>
+        </w:rPr>
+        <w:t xml:space="preserve">(aux)</w:t>
+      </w:r>
+      <w:r>
+        <w:rPr>
+          <w:rFonts w:ascii="Courier New" w:cs="Courier New" w:eastAsia="Courier New" w:hAnsi="Courier New"/>
+          <w:color w:val="cc7832"/>
+          <w:rtl w:val="0"/>
+        </w:rPr>
+        <w:t xml:space="preserve">;</w:t>
+      </w:r>
+    </w:p>
+    <w:p>
+      <w:pPr>
+        <w:shd w:fill="1e1f22" w:val="clear"/>
+        <w:rPr>
+          <w:rFonts w:ascii="Courier New" w:cs="Courier New" w:eastAsia="Courier New" w:hAnsi="Courier New"/>
+          <w:color w:val="cc7832"/>
+        </w:rPr>
+      </w:pPr>
+      <w:r>
+        <w:rPr>
+          <w:rFonts w:ascii="Courier New" w:cs="Courier New" w:eastAsia="Courier New" w:hAnsi="Courier New"/>
+          <w:color w:val="cc7832"/>
+          <w:rtl w:val="0"/>
+        </w:rPr>
+        <w:t xml:space="preserve">           return false;</w:t>
+      </w:r>
+    </w:p>
+    <w:p>
+      <w:pPr>
+        <w:shd w:fill="1e1f22" w:val="clear"/>
+        <w:rPr>
+          <w:rFonts w:ascii="Courier New" w:cs="Courier New" w:eastAsia="Courier New" w:hAnsi="Courier New"/>
+          <w:color w:val="a9b7c6"/>
+        </w:rPr>
+      </w:pPr>
+      <w:r>
+        <w:rPr>
+          <w:rFonts w:ascii="Courier New" w:cs="Courier New" w:eastAsia="Courier New" w:hAnsi="Courier New"/>
+          <w:color w:val="cc7832"/>
+          <w:rtl w:val="0"/>
+        </w:rPr>
+        <w:t xml:space="preserve">       </w:t>
+      </w:r>
+      <w:r>
+        <w:rPr>
+          <w:rFonts w:ascii="Courier New" w:cs="Courier New" w:eastAsia="Courier New" w:hAnsi="Courier New"/>
+          <w:color w:val="a9b7c6"/>
+          <w:rtl w:val="0"/>
+        </w:rPr>
+        <w:t xml:space="preserve">} </w:t>
+      </w:r>
+      <w:r>
+        <w:rPr>
+          <w:rFonts w:ascii="Courier New" w:cs="Courier New" w:eastAsia="Courier New" w:hAnsi="Courier New"/>
+          <w:color w:val="cc7832"/>
+          <w:rtl w:val="0"/>
+        </w:rPr>
+        <w:t xml:space="preserve">catch </w:t>
+      </w:r>
+      <w:r>
+        <w:rPr>
+          <w:rFonts w:ascii="Courier New" w:cs="Courier New" w:eastAsia="Courier New" w:hAnsi="Courier New"/>
+          <w:color w:val="a9b7c6"/>
+          <w:rtl w:val="0"/>
+        </w:rPr>
+        <w:t xml:space="preserve">(NumberFormatException exc) {</w:t>
+      </w:r>
+    </w:p>
+    <w:p>
+      <w:pPr>
+        <w:shd w:fill="1e1f22" w:val="clear"/>
+        <w:rPr>
+          <w:rFonts w:ascii="Courier New" w:cs="Courier New" w:eastAsia="Courier New" w:hAnsi="Courier New"/>
+          <w:color w:val="cc7832"/>
+        </w:rPr>
+      </w:pPr>
+      <w:r>
+        <w:rPr>
+          <w:rFonts w:ascii="Courier New" w:cs="Courier New" w:eastAsia="Courier New" w:hAnsi="Courier New"/>
+          <w:color w:val="a9b7c6"/>
+          <w:rtl w:val="0"/>
+        </w:rPr>
+        <w:t xml:space="preserve">           </w:t>
+      </w:r>
+      <w:r>
+        <w:rPr>
+          <w:rFonts w:ascii="Courier New" w:cs="Courier New" w:eastAsia="Courier New" w:hAnsi="Courier New"/>
+          <w:color w:val="cc7832"/>
+          <w:rtl w:val="0"/>
+        </w:rPr>
+        <w:t xml:space="preserve">return true;</w:t>
+      </w:r>
+    </w:p>
+    <w:p>
+      <w:pPr>
+        <w:shd w:fill="1e1f22" w:val="clear"/>
+        <w:rPr>
+          <w:rFonts w:ascii="Courier New" w:cs="Courier New" w:eastAsia="Courier New" w:hAnsi="Courier New"/>
+          <w:color w:val="a9b7c6"/>
+        </w:rPr>
+      </w:pPr>
+      <w:r>
+        <w:rPr>
+          <w:rFonts w:ascii="Courier New" w:cs="Courier New" w:eastAsia="Courier New" w:hAnsi="Courier New"/>
+          <w:color w:val="cc7832"/>
+          <w:rtl w:val="0"/>
+        </w:rPr>
+        <w:t xml:space="preserve">       </w:t>
+      </w:r>
+      <w:r>
+        <w:rPr>
+          <w:rFonts w:ascii="Courier New" w:cs="Courier New" w:eastAsia="Courier New" w:hAnsi="Courier New"/>
+          <w:color w:val="a9b7c6"/>
+          <w:rtl w:val="0"/>
+        </w:rPr>
+        <w:t xml:space="preserve">}</w:t>
+      </w:r>
+    </w:p>
+    <w:p>
+      <w:pPr>
+        <w:shd w:fill="1e1f22" w:val="clear"/>
+        <w:rPr>
+          <w:rFonts w:ascii="Courier New" w:cs="Courier New" w:eastAsia="Courier New" w:hAnsi="Courier New"/>
+          <w:color w:val="a9b7c6"/>
+        </w:rPr>
+      </w:pPr>
+      <w:r>
+        <w:rPr>
+          <w:rFonts w:ascii="Courier New" w:cs="Courier New" w:eastAsia="Courier New" w:hAnsi="Courier New"/>
+          <w:color w:val="a9b7c6"/>
+          <w:rtl w:val="0"/>
+        </w:rPr>
+        <w:t xml:space="preserve">   }</w:t>
+      </w:r>
+    </w:p>
+    <w:p>
+      <w:pPr>
+        <w:rPr/>
+      </w:pPr>
       <w:r>
         <w:rPr>
           <w:rtl w:val="0"/>

</xml_diff>